<commit_message>
analysing Actor Critic code
</commit_message>
<xml_diff>
--- a/200914-200920.docx
+++ b/200914-200920.docx
@@ -3390,21 +3390,7 @@
         <w:rPr>
           <w:color w:val="000000" w:themeColor="text1"/>
         </w:rPr>
-        <w:t xml:space="preserve"> is a positive-d</w:t>
-      </w:r>
-      <w:proofErr w:type="spellStart"/>
-      <w:r>
-        <w:rPr>
-          <w:color w:val="000000" w:themeColor="text1"/>
-        </w:rPr>
-        <w:t>efinite</w:t>
-      </w:r>
-      <w:proofErr w:type="spellEnd"/>
-      <w:r>
-        <w:rPr>
-          <w:color w:val="000000" w:themeColor="text1"/>
-        </w:rPr>
-        <w:t xml:space="preserve"> step </w:t>
+        <w:t xml:space="preserve"> is a positive-definite step </w:t>
       </w:r>
       <w:proofErr w:type="gramStart"/>
       <w:r>
@@ -4314,7 +4300,6 @@
     <w:p>
       <w:pPr>
         <w:rPr>
-          <w:rFonts w:hint="eastAsia"/>
           <w:color w:val="000000" w:themeColor="text1"/>
         </w:rPr>
       </w:pPr>
@@ -4417,7 +4402,6 @@
     <w:p>
       <w:pPr>
         <w:rPr>
-          <w:rFonts w:hint="eastAsia"/>
           <w:color w:val="000000" w:themeColor="text1"/>
         </w:rPr>
       </w:pPr>
@@ -4512,7 +4496,6 @@
     <w:p>
       <w:pPr>
         <w:rPr>
-          <w:rFonts w:hint="eastAsia"/>
           <w:color w:val="000000" w:themeColor="text1"/>
         </w:rPr>
       </w:pPr>
@@ -4624,7 +4607,6 @@
     <w:p>
       <w:pPr>
         <w:rPr>
-          <w:rFonts w:hint="eastAsia"/>
           <w:color w:val="000000" w:themeColor="text1"/>
         </w:rPr>
       </w:pPr>
@@ -4811,7 +4793,6 @@
     <w:p>
       <w:pPr>
         <w:rPr>
-          <w:rFonts w:hint="eastAsia"/>
           <w:color w:val="000000" w:themeColor="text1"/>
         </w:rPr>
       </w:pPr>
@@ -5273,7 +5254,6 @@
     <w:p>
       <w:pPr>
         <w:rPr>
-          <w:rFonts w:hint="eastAsia"/>
           <w:color w:val="000000" w:themeColor="text1"/>
         </w:rPr>
       </w:pPr>
@@ -6309,7 +6289,6 @@
     <w:p>
       <w:pPr>
         <w:rPr>
-          <w:rFonts w:hint="eastAsia"/>
           <w:color w:val="000000" w:themeColor="text1"/>
         </w:rPr>
       </w:pPr>
@@ -9207,7 +9186,6 @@
     <w:p>
       <w:pPr>
         <w:rPr>
-          <w:rFonts w:hint="eastAsia"/>
           <w:color w:val="000000" w:themeColor="text1"/>
         </w:rPr>
       </w:pPr>
@@ -10722,38 +10700,238 @@
           <w:color w:val="000000" w:themeColor="text1"/>
         </w:rPr>
       </w:pPr>
-    </w:p>
-    <w:p>
-      <w:pPr>
-        <w:rPr>
-          <w:rFonts w:hint="eastAsia"/>
-          <w:color w:val="000000" w:themeColor="text1"/>
-        </w:rPr>
-      </w:pPr>
-    </w:p>
-    <w:p>
-      <w:pPr>
-        <w:rPr>
-          <w:color w:val="000000" w:themeColor="text1"/>
-        </w:rPr>
-      </w:pPr>
-      <w:r>
-        <w:rPr>
-          <w:rFonts w:hint="eastAsia"/>
-          <w:color w:val="000000" w:themeColor="text1"/>
-        </w:rPr>
-        <w:t>-</w:t>
-      </w:r>
-      <w:r>
-        <w:rPr>
-          <w:color w:val="000000" w:themeColor="text1"/>
-        </w:rPr>
-        <w:t>------------</w:t>
-      </w:r>
-    </w:p>
-    <w:p>
-      <w:pPr>
-        <w:rPr>
+      <w:r>
+        <w:rPr>
+          <w:rFonts w:hint="eastAsia"/>
+          <w:color w:val="000000" w:themeColor="text1"/>
+        </w:rPr>
+        <w:t>M</w:t>
+      </w:r>
+      <w:r>
+        <w:rPr>
+          <w:color w:val="000000" w:themeColor="text1"/>
+        </w:rPr>
+        <w:t xml:space="preserve">C </w:t>
+      </w:r>
+      <w:r>
+        <w:rPr>
+          <w:rFonts w:hint="eastAsia"/>
+          <w:color w:val="000000" w:themeColor="text1"/>
+        </w:rPr>
+        <w:t>부터 알아봅시다.</w:t>
+      </w:r>
+      <w:r>
+        <w:rPr>
+          <w:color w:val="000000" w:themeColor="text1"/>
+        </w:rPr>
+        <w:t xml:space="preserve"> </w:t>
+      </w:r>
+      <w:r>
+        <w:rPr>
+          <w:rFonts w:hint="eastAsia"/>
+          <w:color w:val="000000" w:themeColor="text1"/>
+        </w:rPr>
+        <w:t>별거 없습니다.</w:t>
+      </w:r>
+      <w:r>
+        <w:rPr>
+          <w:color w:val="000000" w:themeColor="text1"/>
+        </w:rPr>
+        <w:t xml:space="preserve"> </w:t>
+      </w:r>
+      <w:r>
+        <w:rPr>
+          <w:rFonts w:hint="eastAsia"/>
+          <w:color w:val="000000" w:themeColor="text1"/>
+        </w:rPr>
+        <w:t xml:space="preserve">반복해서 </w:t>
+      </w:r>
+      <w:proofErr w:type="gramStart"/>
+      <w:r>
+        <w:rPr>
+          <w:rFonts w:hint="eastAsia"/>
+          <w:color w:val="000000" w:themeColor="text1"/>
+        </w:rPr>
+        <w:t>경험 시키고</w:t>
+      </w:r>
+      <w:proofErr w:type="gramEnd"/>
+      <w:r>
+        <w:rPr>
+          <w:rFonts w:hint="eastAsia"/>
+          <w:color w:val="000000" w:themeColor="text1"/>
+        </w:rPr>
+        <w:t>,</w:t>
+      </w:r>
+      <w:r>
+        <w:rPr>
+          <w:color w:val="000000" w:themeColor="text1"/>
+        </w:rPr>
+        <w:t xml:space="preserve"> reward</w:t>
+      </w:r>
+      <w:r>
+        <w:rPr>
+          <w:rFonts w:hint="eastAsia"/>
+          <w:color w:val="000000" w:themeColor="text1"/>
+        </w:rPr>
+        <w:t xml:space="preserve">를 평균내서 </w:t>
+      </w:r>
+      <w:r>
+        <w:rPr>
+          <w:color w:val="000000" w:themeColor="text1"/>
+        </w:rPr>
+        <w:t>state</w:t>
+      </w:r>
+      <w:r>
+        <w:rPr>
+          <w:rFonts w:hint="eastAsia"/>
+          <w:color w:val="000000" w:themeColor="text1"/>
+        </w:rPr>
+        <w:t>의 V</w:t>
+      </w:r>
+      <w:r>
+        <w:rPr>
+          <w:color w:val="000000" w:themeColor="text1"/>
+        </w:rPr>
+        <w:t>alue function</w:t>
+      </w:r>
+      <w:r>
+        <w:rPr>
+          <w:rFonts w:hint="eastAsia"/>
+          <w:color w:val="000000" w:themeColor="text1"/>
+        </w:rPr>
+        <w:t>을 구해주는 것입니다.</w:t>
+      </w:r>
+    </w:p>
+    <w:p>
+      <w:pPr>
+        <w:rPr>
+          <w:color w:val="000000" w:themeColor="text1"/>
+        </w:rPr>
+      </w:pPr>
+      <w:r>
+        <w:rPr>
+          <w:noProof/>
+        </w:rPr>
+        <w:drawing>
+          <wp:inline distT="0" distB="0" distL="0" distR="0" wp14:anchorId="07A8098D" wp14:editId="548325FC">
+            <wp:extent cx="3505200" cy="361950"/>
+            <wp:effectExtent l="0" t="0" r="0" b="0"/>
+            <wp:docPr id="7" name="그림 7"/>
+            <wp:cNvGraphicFramePr>
+              <a:graphicFrameLocks xmlns:a="http://schemas.openxmlformats.org/drawingml/2006/main" noChangeAspect="1"/>
+            </wp:cNvGraphicFramePr>
+            <a:graphic xmlns:a="http://schemas.openxmlformats.org/drawingml/2006/main">
+              <a:graphicData uri="http://schemas.openxmlformats.org/drawingml/2006/picture">
+                <pic:pic xmlns:pic="http://schemas.openxmlformats.org/drawingml/2006/picture">
+                  <pic:nvPicPr>
+                    <pic:cNvPr id="1" name=""/>
+                    <pic:cNvPicPr/>
+                  </pic:nvPicPr>
+                  <pic:blipFill>
+                    <a:blip r:embed="rId17"/>
+                    <a:stretch>
+                      <a:fillRect/>
+                    </a:stretch>
+                  </pic:blipFill>
+                  <pic:spPr>
+                    <a:xfrm>
+                      <a:off x="0" y="0"/>
+                      <a:ext cx="3505200" cy="361950"/>
+                    </a:xfrm>
+                    <a:prstGeom prst="rect">
+                      <a:avLst/>
+                    </a:prstGeom>
+                  </pic:spPr>
+                </pic:pic>
+              </a:graphicData>
+            </a:graphic>
+          </wp:inline>
+        </w:drawing>
+      </w:r>
+    </w:p>
+    <w:p>
+      <w:pPr>
+        <w:rPr>
+          <w:color w:val="000000" w:themeColor="text1"/>
+        </w:rPr>
+      </w:pPr>
+      <w:r>
+        <w:rPr>
+          <w:rFonts w:hint="eastAsia"/>
+          <w:color w:val="000000" w:themeColor="text1"/>
+        </w:rPr>
+        <w:t>단</w:t>
+      </w:r>
+      <w:r>
+        <w:rPr>
+          <w:color w:val="000000" w:themeColor="text1"/>
+        </w:rPr>
+        <w:t xml:space="preserve">, </w:t>
+      </w:r>
+      <w:r>
+        <w:rPr>
+          <w:rFonts w:hint="eastAsia"/>
+          <w:color w:val="000000" w:themeColor="text1"/>
+        </w:rPr>
+        <w:t xml:space="preserve">특이한 점은 알파를 상수로 고정해서 초반 경험의 </w:t>
+      </w:r>
+      <w:r>
+        <w:rPr>
+          <w:color w:val="000000" w:themeColor="text1"/>
+        </w:rPr>
+        <w:t>reward</w:t>
+      </w:r>
+      <w:r>
+        <w:rPr>
+          <w:rFonts w:hint="eastAsia"/>
+          <w:color w:val="000000" w:themeColor="text1"/>
+        </w:rPr>
+        <w:t xml:space="preserve"> 가중치를 낮춘다는 점입니다.</w:t>
+      </w:r>
+      <w:r>
+        <w:rPr>
+          <w:color w:val="000000" w:themeColor="text1"/>
+        </w:rPr>
+        <w:t xml:space="preserve"> </w:t>
+      </w:r>
+      <w:r>
+        <w:rPr>
+          <w:rFonts w:hint="eastAsia"/>
+          <w:color w:val="000000" w:themeColor="text1"/>
+        </w:rPr>
+        <w:t>M</w:t>
+      </w:r>
+      <w:r>
+        <w:rPr>
+          <w:color w:val="000000" w:themeColor="text1"/>
+        </w:rPr>
+        <w:t xml:space="preserve">C </w:t>
+      </w:r>
+      <w:r>
+        <w:rPr>
+          <w:rFonts w:hint="eastAsia"/>
+          <w:color w:val="000000" w:themeColor="text1"/>
+        </w:rPr>
+        <w:t>p</w:t>
+      </w:r>
+      <w:r>
+        <w:rPr>
+          <w:color w:val="000000" w:themeColor="text1"/>
+        </w:rPr>
+        <w:t>rediction</w:t>
+      </w:r>
+      <w:r>
+        <w:rPr>
+          <w:rFonts w:hint="eastAsia"/>
+          <w:color w:val="000000" w:themeColor="text1"/>
+        </w:rPr>
+        <w:t>입니다.</w:t>
+      </w:r>
+    </w:p>
+    <w:p>
+      <w:pPr>
+        <w:rPr>
+          <w:rFonts w:hint="eastAsia"/>
           <w:color w:val="000000" w:themeColor="text1"/>
         </w:rPr>
       </w:pPr>
@@ -10768,107 +10946,1465 @@
         <w:rPr>
           <w:color w:val="000000" w:themeColor="text1"/>
         </w:rPr>
-        <w:t>PG</w:t>
-      </w:r>
-      <w:r>
-        <w:rPr>
-          <w:rFonts w:hint="eastAsia"/>
-          <w:color w:val="000000" w:themeColor="text1"/>
-        </w:rPr>
-        <w:t>로 넘어가 보자</w:t>
-      </w:r>
-      <w:r>
-        <w:rPr>
-          <w:color w:val="000000" w:themeColor="text1"/>
-        </w:rPr>
-        <w:t>!</w:t>
-      </w:r>
-    </w:p>
-    <w:p>
-      <w:pPr>
-        <w:rPr>
-          <w:rFonts w:hint="eastAsia"/>
-          <w:color w:val="000000" w:themeColor="text1"/>
-        </w:rPr>
-      </w:pPr>
-      <w:r>
-        <w:rPr>
-          <w:rFonts w:hint="eastAsia"/>
+        <w:t>P</w:t>
+      </w:r>
+      <w:r>
+        <w:rPr>
+          <w:rFonts w:hint="eastAsia"/>
+          <w:color w:val="000000" w:themeColor="text1"/>
+        </w:rPr>
+        <w:t xml:space="preserve">에서 </w:t>
+      </w:r>
+      <w:r>
+        <w:rPr>
+          <w:color w:val="000000" w:themeColor="text1"/>
+        </w:rPr>
+        <w:t xml:space="preserve">Policy iteration </w:t>
+      </w:r>
+      <w:r>
+        <w:rPr>
+          <w:rFonts w:hint="eastAsia"/>
+          <w:color w:val="000000" w:themeColor="text1"/>
+        </w:rPr>
+        <w:t xml:space="preserve">할 때 </w:t>
+      </w:r>
+      <w:r>
+        <w:rPr>
+          <w:color w:val="000000" w:themeColor="text1"/>
+        </w:rPr>
+        <w:t>evaluation</w:t>
+      </w:r>
+      <w:r>
+        <w:rPr>
+          <w:rFonts w:hint="eastAsia"/>
+          <w:color w:val="000000" w:themeColor="text1"/>
+        </w:rPr>
+        <w:t xml:space="preserve">부분만 이걸로 바꿔주면 </w:t>
+      </w:r>
+      <w:r>
+        <w:rPr>
+          <w:color w:val="000000" w:themeColor="text1"/>
+        </w:rPr>
+        <w:t>MC control</w:t>
+      </w:r>
+      <w:r>
+        <w:rPr>
+          <w:rFonts w:hint="eastAsia"/>
+          <w:color w:val="000000" w:themeColor="text1"/>
+        </w:rPr>
+        <w:t>이 됩니다.</w:t>
+      </w:r>
+    </w:p>
+    <w:p>
+      <w:pPr>
+        <w:rPr>
+          <w:color w:val="000000" w:themeColor="text1"/>
+        </w:rPr>
+      </w:pPr>
+      <w:r>
+        <w:rPr>
+          <w:rFonts w:hint="eastAsia"/>
+          <w:color w:val="000000" w:themeColor="text1"/>
+        </w:rPr>
+        <w:t>문제점이 있는데,</w:t>
+      </w:r>
+      <w:r>
+        <w:rPr>
+          <w:color w:val="000000" w:themeColor="text1"/>
+        </w:rPr>
+        <w:t xml:space="preserve"> </w:t>
+      </w:r>
+      <w:r>
+        <w:rPr>
+          <w:rFonts w:hint="eastAsia"/>
+          <w:color w:val="000000" w:themeColor="text1"/>
+        </w:rPr>
+        <w:t xml:space="preserve">첫째는 </w:t>
+      </w:r>
+      <w:r>
+        <w:rPr>
+          <w:color w:val="000000" w:themeColor="text1"/>
+        </w:rPr>
+        <w:t>Value function</w:t>
+      </w:r>
+      <w:r>
+        <w:rPr>
+          <w:rFonts w:hint="eastAsia"/>
+          <w:color w:val="000000" w:themeColor="text1"/>
+        </w:rPr>
+        <w:t>이다.</w:t>
+      </w:r>
+    </w:p>
+    <w:p>
+      <w:pPr>
+        <w:rPr>
+          <w:rFonts w:hint="eastAsia"/>
+          <w:color w:val="000000" w:themeColor="text1"/>
+        </w:rPr>
+      </w:pPr>
+      <w:r>
+        <w:rPr>
+          <w:rFonts w:hint="eastAsia"/>
+          <w:color w:val="000000" w:themeColor="text1"/>
+        </w:rPr>
+        <w:t>V</w:t>
+      </w:r>
+      <w:r>
+        <w:rPr>
+          <w:color w:val="000000" w:themeColor="text1"/>
+        </w:rPr>
+        <w:t>alue function</w:t>
+      </w:r>
+      <w:r>
+        <w:rPr>
+          <w:rFonts w:hint="eastAsia"/>
+          <w:color w:val="000000" w:themeColor="text1"/>
+        </w:rPr>
+        <w:t xml:space="preserve">을 사용하면 </w:t>
+      </w:r>
+      <w:r>
+        <w:rPr>
+          <w:color w:val="000000" w:themeColor="text1"/>
+        </w:rPr>
+        <w:t>policy</w:t>
+      </w:r>
+      <w:r>
+        <w:rPr>
+          <w:rFonts w:hint="eastAsia"/>
+          <w:color w:val="000000" w:themeColor="text1"/>
+        </w:rPr>
+        <w:t xml:space="preserve">를 </w:t>
+      </w:r>
+      <w:r>
+        <w:rPr>
+          <w:color w:val="000000" w:themeColor="text1"/>
+        </w:rPr>
+        <w:t>improve</w:t>
+      </w:r>
+      <w:r>
+        <w:rPr>
+          <w:rFonts w:hint="eastAsia"/>
+          <w:color w:val="000000" w:themeColor="text1"/>
+        </w:rPr>
+        <w:t>할 때 r</w:t>
+      </w:r>
+      <w:r>
+        <w:rPr>
+          <w:color w:val="000000" w:themeColor="text1"/>
+        </w:rPr>
+        <w:t xml:space="preserve">eward </w:t>
+      </w:r>
+      <w:r>
+        <w:rPr>
+          <w:rFonts w:hint="eastAsia"/>
+          <w:color w:val="000000" w:themeColor="text1"/>
+        </w:rPr>
+        <w:t xml:space="preserve">와 </w:t>
+      </w:r>
+      <w:r>
+        <w:rPr>
+          <w:color w:val="000000" w:themeColor="text1"/>
+        </w:rPr>
+        <w:t>transition probability</w:t>
+      </w:r>
+      <w:r>
+        <w:rPr>
+          <w:rFonts w:hint="eastAsia"/>
+          <w:color w:val="000000" w:themeColor="text1"/>
+        </w:rPr>
+        <w:t>를 알아야 할 수 있다.</w:t>
+      </w:r>
+      <w:r>
+        <w:rPr>
+          <w:color w:val="000000" w:themeColor="text1"/>
+        </w:rPr>
+        <w:t xml:space="preserve"> </w:t>
+      </w:r>
+      <w:r>
+        <w:rPr>
+          <w:rFonts w:hint="eastAsia"/>
+          <w:color w:val="000000" w:themeColor="text1"/>
+        </w:rPr>
+        <w:t xml:space="preserve">따라서 </w:t>
+      </w:r>
+      <w:r>
+        <w:rPr>
+          <w:color w:val="000000" w:themeColor="text1"/>
+        </w:rPr>
+        <w:t>value function</w:t>
+      </w:r>
+      <w:r>
+        <w:rPr>
+          <w:rFonts w:hint="eastAsia"/>
+          <w:color w:val="000000" w:themeColor="text1"/>
+        </w:rPr>
+        <w:t xml:space="preserve">대신 </w:t>
+      </w:r>
+      <w:r>
+        <w:rPr>
+          <w:color w:val="000000" w:themeColor="text1"/>
+        </w:rPr>
+        <w:t xml:space="preserve">action </w:t>
+      </w:r>
+      <w:r>
+        <w:rPr>
+          <w:rFonts w:hint="eastAsia"/>
+          <w:color w:val="000000" w:themeColor="text1"/>
+        </w:rPr>
+        <w:t>f</w:t>
+      </w:r>
+      <w:r>
+        <w:rPr>
+          <w:color w:val="000000" w:themeColor="text1"/>
+        </w:rPr>
+        <w:t>unction</w:t>
+      </w:r>
+      <w:r>
+        <w:rPr>
+          <w:rFonts w:hint="eastAsia"/>
+          <w:color w:val="000000" w:themeColor="text1"/>
+        </w:rPr>
+        <w:t>을 사용한다.</w:t>
+      </w:r>
+    </w:p>
+    <w:p>
+      <w:pPr>
+        <w:rPr>
+          <w:color w:val="000000" w:themeColor="text1"/>
+        </w:rPr>
+      </w:pPr>
+      <w:r>
+        <w:rPr>
+          <w:noProof/>
+        </w:rPr>
+        <w:drawing>
+          <wp:inline distT="0" distB="0" distL="0" distR="0" wp14:anchorId="43F130AE" wp14:editId="68DF9A15">
+            <wp:extent cx="5731510" cy="1953260"/>
+            <wp:effectExtent l="0" t="0" r="2540" b="8890"/>
+            <wp:docPr id="10" name="그림 10"/>
+            <wp:cNvGraphicFramePr>
+              <a:graphicFrameLocks xmlns:a="http://schemas.openxmlformats.org/drawingml/2006/main" noChangeAspect="1"/>
+            </wp:cNvGraphicFramePr>
+            <a:graphic xmlns:a="http://schemas.openxmlformats.org/drawingml/2006/main">
+              <a:graphicData uri="http://schemas.openxmlformats.org/drawingml/2006/picture">
+                <pic:pic xmlns:pic="http://schemas.openxmlformats.org/drawingml/2006/picture">
+                  <pic:nvPicPr>
+                    <pic:cNvPr id="1" name=""/>
+                    <pic:cNvPicPr/>
+                  </pic:nvPicPr>
+                  <pic:blipFill>
+                    <a:blip r:embed="rId18"/>
+                    <a:stretch>
+                      <a:fillRect/>
+                    </a:stretch>
+                  </pic:blipFill>
+                  <pic:spPr>
+                    <a:xfrm>
+                      <a:off x="0" y="0"/>
+                      <a:ext cx="5731510" cy="1953260"/>
+                    </a:xfrm>
+                    <a:prstGeom prst="rect">
+                      <a:avLst/>
+                    </a:prstGeom>
+                  </pic:spPr>
+                </pic:pic>
+              </a:graphicData>
+            </a:graphic>
+          </wp:inline>
+        </w:drawing>
+      </w:r>
+    </w:p>
+    <w:p>
+      <w:pPr>
+        <w:rPr>
+          <w:color w:val="000000" w:themeColor="text1"/>
+        </w:rPr>
+      </w:pPr>
+      <w:r>
+        <w:rPr>
+          <w:rFonts w:hint="eastAsia"/>
+          <w:color w:val="000000" w:themeColor="text1"/>
+        </w:rPr>
+        <w:t xml:space="preserve">두번째는 </w:t>
+      </w:r>
+      <w:r>
+        <w:rPr>
+          <w:color w:val="000000" w:themeColor="text1"/>
+        </w:rPr>
+        <w:t>exploration</w:t>
+      </w:r>
+      <w:r>
+        <w:rPr>
+          <w:rFonts w:hint="eastAsia"/>
+          <w:color w:val="000000" w:themeColor="text1"/>
+        </w:rPr>
+        <w:t>이다.</w:t>
+      </w:r>
+      <w:r>
+        <w:rPr>
+          <w:color w:val="000000" w:themeColor="text1"/>
+        </w:rPr>
+        <w:t xml:space="preserve"> </w:t>
+      </w:r>
+      <w:r>
+        <w:rPr>
+          <w:rFonts w:hint="eastAsia"/>
+          <w:color w:val="000000" w:themeColor="text1"/>
+        </w:rPr>
+        <w:t>이미 간 곳만 계속 가</w:t>
+      </w:r>
+      <w:r>
+        <w:rPr>
+          <w:rFonts w:hint="eastAsia"/>
+          <w:color w:val="000000" w:themeColor="text1"/>
+        </w:rPr>
+        <w:t xml:space="preserve">는 현상을 방지하고 </w:t>
+      </w:r>
+      <w:r>
+        <w:rPr>
+          <w:color w:val="000000" w:themeColor="text1"/>
+        </w:rPr>
+        <w:t>explo</w:t>
+      </w:r>
+      <w:r>
+        <w:rPr>
+          <w:rFonts w:hint="eastAsia"/>
+          <w:color w:val="000000" w:themeColor="text1"/>
+        </w:rPr>
+        <w:t>r</w:t>
+      </w:r>
+      <w:r>
+        <w:rPr>
+          <w:color w:val="000000" w:themeColor="text1"/>
+        </w:rPr>
+        <w:t>ation</w:t>
+      </w:r>
+      <w:r>
+        <w:rPr>
+          <w:rFonts w:hint="eastAsia"/>
+          <w:color w:val="000000" w:themeColor="text1"/>
+        </w:rPr>
+        <w:t xml:space="preserve">을 하기 위해 </w:t>
+      </w:r>
+      <w:r>
+        <w:rPr>
+          <w:b/>
+          <w:bCs/>
+          <w:color w:val="000000" w:themeColor="text1"/>
+        </w:rPr>
+        <w:t>e-greedy policy improvement</w:t>
+      </w:r>
+      <w:r>
+        <w:rPr>
+          <w:rFonts w:hint="eastAsia"/>
+          <w:color w:val="000000" w:themeColor="text1"/>
+        </w:rPr>
+        <w:t>를 한다.</w:t>
+      </w:r>
+    </w:p>
+    <w:p>
+      <w:pPr>
+        <w:rPr>
+          <w:color w:val="000000" w:themeColor="text1"/>
+        </w:rPr>
+      </w:pPr>
+      <w:r>
+        <w:rPr>
+          <w:rFonts w:hint="eastAsia"/>
+          <w:color w:val="000000" w:themeColor="text1"/>
+        </w:rPr>
+        <w:lastRenderedPageBreak/>
+        <w:t xml:space="preserve">세번째는 </w:t>
+      </w:r>
+      <w:r>
+        <w:rPr>
+          <w:color w:val="000000" w:themeColor="text1"/>
+        </w:rPr>
+        <w:t>policy iteration</w:t>
+      </w:r>
+      <w:r>
+        <w:rPr>
+          <w:rFonts w:hint="eastAsia"/>
+          <w:color w:val="000000" w:themeColor="text1"/>
+        </w:rPr>
+        <w:t>이다.</w:t>
+      </w:r>
+      <w:r>
+        <w:rPr>
+          <w:color w:val="000000" w:themeColor="text1"/>
+        </w:rPr>
+        <w:t xml:space="preserve"> </w:t>
+      </w:r>
+      <w:r>
+        <w:rPr>
+          <w:rFonts w:hint="eastAsia"/>
+          <w:color w:val="000000" w:themeColor="text1"/>
+        </w:rPr>
+        <w:t xml:space="preserve">수렴할 </w:t>
+      </w:r>
+      <w:proofErr w:type="gramStart"/>
+      <w:r>
+        <w:rPr>
+          <w:rFonts w:hint="eastAsia"/>
+          <w:color w:val="000000" w:themeColor="text1"/>
+        </w:rPr>
+        <w:t>때 까지</w:t>
+      </w:r>
+      <w:proofErr w:type="gramEnd"/>
+      <w:r>
+        <w:rPr>
+          <w:rFonts w:hint="eastAsia"/>
+          <w:color w:val="000000" w:themeColor="text1"/>
+        </w:rPr>
+        <w:t xml:space="preserve"> </w:t>
+      </w:r>
+      <w:r>
+        <w:rPr>
+          <w:color w:val="000000" w:themeColor="text1"/>
+        </w:rPr>
+        <w:t>evaluatio</w:t>
+      </w:r>
+      <w:r>
+        <w:rPr>
+          <w:rFonts w:hint="eastAsia"/>
+          <w:color w:val="000000" w:themeColor="text1"/>
+        </w:rPr>
+        <w:t>n을 반복해야 하는 문제가 있었는데,</w:t>
+      </w:r>
+      <w:r>
+        <w:rPr>
+          <w:color w:val="000000" w:themeColor="text1"/>
+        </w:rPr>
+        <w:t xml:space="preserve"> monte </w:t>
+      </w:r>
+      <w:proofErr w:type="spellStart"/>
+      <w:r>
+        <w:rPr>
+          <w:color w:val="000000" w:themeColor="text1"/>
+        </w:rPr>
+        <w:t>carlo</w:t>
+      </w:r>
+      <w:proofErr w:type="spellEnd"/>
+      <w:r>
+        <w:rPr>
+          <w:color w:val="000000" w:themeColor="text1"/>
+        </w:rPr>
+        <w:t xml:space="preserve"> </w:t>
+      </w:r>
+      <w:r>
+        <w:rPr>
+          <w:rFonts w:hint="eastAsia"/>
+          <w:color w:val="000000" w:themeColor="text1"/>
+        </w:rPr>
+        <w:t xml:space="preserve">방식에서는 마치 </w:t>
+      </w:r>
+      <w:r>
+        <w:rPr>
+          <w:color w:val="000000" w:themeColor="text1"/>
+        </w:rPr>
+        <w:t>value iteration</w:t>
+      </w:r>
+      <w:r>
+        <w:rPr>
+          <w:rFonts w:hint="eastAsia"/>
+          <w:color w:val="000000" w:themeColor="text1"/>
+        </w:rPr>
+        <w:t>처럼 e</w:t>
+      </w:r>
+      <w:r>
+        <w:rPr>
+          <w:color w:val="000000" w:themeColor="text1"/>
+        </w:rPr>
+        <w:t>valuation</w:t>
+      </w:r>
+      <w:r>
+        <w:rPr>
+          <w:rFonts w:hint="eastAsia"/>
+          <w:color w:val="000000" w:themeColor="text1"/>
+        </w:rPr>
+        <w:t>과정을 줄인다.</w:t>
+      </w:r>
+    </w:p>
+    <w:p>
+      <w:pPr>
+        <w:rPr>
+          <w:color w:val="000000" w:themeColor="text1"/>
+        </w:rPr>
+      </w:pPr>
+    </w:p>
+    <w:p>
+      <w:pPr>
+        <w:rPr>
+          <w:color w:val="000000" w:themeColor="text1"/>
+        </w:rPr>
+      </w:pPr>
+      <w:r>
+        <w:rPr>
+          <w:rFonts w:hint="eastAsia"/>
+          <w:color w:val="000000" w:themeColor="text1"/>
+        </w:rPr>
+        <w:t>그럼에도 여전히</w:t>
+      </w:r>
+      <w:r>
+        <w:rPr>
+          <w:color w:val="000000" w:themeColor="text1"/>
+        </w:rPr>
+        <w:t xml:space="preserve"> MC</w:t>
+      </w:r>
+      <w:r>
+        <w:rPr>
+          <w:rFonts w:hint="eastAsia"/>
+          <w:color w:val="000000" w:themeColor="text1"/>
+        </w:rPr>
+        <w:t xml:space="preserve"> c</w:t>
+      </w:r>
+      <w:r>
+        <w:rPr>
+          <w:color w:val="000000" w:themeColor="text1"/>
+        </w:rPr>
+        <w:t>ontrol</w:t>
+      </w:r>
+      <w:r>
+        <w:rPr>
+          <w:rFonts w:hint="eastAsia"/>
+          <w:color w:val="000000" w:themeColor="text1"/>
+        </w:rPr>
+        <w:t>은 문제점이 있다.</w:t>
+      </w:r>
+      <w:r>
+        <w:rPr>
+          <w:color w:val="000000" w:themeColor="text1"/>
+        </w:rPr>
+        <w:t xml:space="preserve"> </w:t>
+      </w:r>
+      <w:r>
+        <w:rPr>
+          <w:rFonts w:hint="eastAsia"/>
+          <w:color w:val="000000" w:themeColor="text1"/>
+        </w:rPr>
+        <w:t>o</w:t>
+      </w:r>
+      <w:r>
+        <w:rPr>
+          <w:color w:val="000000" w:themeColor="text1"/>
+        </w:rPr>
+        <w:t>nline</w:t>
+      </w:r>
+      <w:r>
+        <w:rPr>
+          <w:rFonts w:hint="eastAsia"/>
+          <w:color w:val="000000" w:themeColor="text1"/>
+        </w:rPr>
+        <w:t>으로 바로바로 학습할 수 없으며,</w:t>
+      </w:r>
+      <w:r>
+        <w:rPr>
+          <w:color w:val="000000" w:themeColor="text1"/>
+        </w:rPr>
+        <w:t xml:space="preserve"> </w:t>
+      </w:r>
+      <w:r>
+        <w:rPr>
+          <w:rFonts w:hint="eastAsia"/>
+          <w:color w:val="000000" w:themeColor="text1"/>
+        </w:rPr>
+        <w:t>e</w:t>
+      </w:r>
+      <w:r>
+        <w:rPr>
+          <w:color w:val="000000" w:themeColor="text1"/>
+        </w:rPr>
+        <w:t>pisode</w:t>
+      </w:r>
+      <w:r>
+        <w:rPr>
+          <w:rFonts w:hint="eastAsia"/>
+          <w:color w:val="000000" w:themeColor="text1"/>
+        </w:rPr>
+        <w:t>에 끝이 있어야 한다.</w:t>
+      </w:r>
+      <w:r>
+        <w:rPr>
+          <w:color w:val="000000" w:themeColor="text1"/>
+        </w:rPr>
+        <w:t xml:space="preserve"> </w:t>
+      </w:r>
+      <w:r>
+        <w:rPr>
+          <w:rFonts w:hint="eastAsia"/>
+          <w:color w:val="000000" w:themeColor="text1"/>
+        </w:rPr>
+        <w:t xml:space="preserve">끝이 있지만 그때까지 많은 시간이 걸리는 경우 </w:t>
+      </w:r>
+      <w:r>
+        <w:rPr>
+          <w:color w:val="000000" w:themeColor="text1"/>
+        </w:rPr>
+        <w:t xml:space="preserve">– </w:t>
+      </w:r>
+      <w:r>
+        <w:rPr>
+          <w:rFonts w:hint="eastAsia"/>
+          <w:color w:val="000000" w:themeColor="text1"/>
+        </w:rPr>
+        <w:t>스타크래프트 같은 게임-</w:t>
+      </w:r>
+      <w:r>
+        <w:rPr>
+          <w:color w:val="000000" w:themeColor="text1"/>
+        </w:rPr>
+        <w:t xml:space="preserve"> </w:t>
+      </w:r>
+      <w:r>
+        <w:rPr>
+          <w:rFonts w:hint="eastAsia"/>
+          <w:color w:val="000000" w:themeColor="text1"/>
+        </w:rPr>
+        <w:t>학습하기 어려운 단점이 있다</w:t>
+      </w:r>
+      <w:r>
+        <w:rPr>
+          <w:rFonts w:hint="eastAsia"/>
+          <w:b/>
+          <w:bCs/>
+          <w:color w:val="000000" w:themeColor="text1"/>
+        </w:rPr>
+        <w:t>.</w:t>
+      </w:r>
+      <w:r>
+        <w:rPr>
+          <w:b/>
+          <w:bCs/>
+          <w:color w:val="000000" w:themeColor="text1"/>
+        </w:rPr>
+        <w:t xml:space="preserve"> </w:t>
+      </w:r>
+      <w:r>
+        <w:rPr>
+          <w:rFonts w:hint="eastAsia"/>
+          <w:b/>
+          <w:bCs/>
+          <w:color w:val="000000" w:themeColor="text1"/>
+        </w:rPr>
+        <w:t>e</w:t>
+      </w:r>
+      <w:r>
+        <w:rPr>
+          <w:b/>
+          <w:bCs/>
+          <w:color w:val="000000" w:themeColor="text1"/>
+        </w:rPr>
+        <w:t>pisode</w:t>
+      </w:r>
+      <w:r>
+        <w:rPr>
+          <w:rFonts w:hint="eastAsia"/>
+          <w:b/>
+          <w:bCs/>
+          <w:color w:val="000000" w:themeColor="text1"/>
+        </w:rPr>
+        <w:t xml:space="preserve">가 끝나지 않아도 </w:t>
+      </w:r>
+      <w:r>
+        <w:rPr>
+          <w:b/>
+          <w:bCs/>
+          <w:color w:val="000000" w:themeColor="text1"/>
+        </w:rPr>
+        <w:t>DP</w:t>
+      </w:r>
+      <w:r>
+        <w:rPr>
+          <w:rFonts w:hint="eastAsia"/>
+          <w:b/>
+          <w:bCs/>
+          <w:color w:val="000000" w:themeColor="text1"/>
+        </w:rPr>
+        <w:t xml:space="preserve">처럼 </w:t>
+      </w:r>
+      <w:r>
+        <w:rPr>
+          <w:b/>
+          <w:bCs/>
+          <w:color w:val="000000" w:themeColor="text1"/>
+        </w:rPr>
+        <w:t>time step</w:t>
+      </w:r>
+      <w:r>
+        <w:rPr>
+          <w:rFonts w:hint="eastAsia"/>
+          <w:b/>
+          <w:bCs/>
+          <w:color w:val="000000" w:themeColor="text1"/>
+        </w:rPr>
+        <w:t xml:space="preserve">마다 </w:t>
+      </w:r>
+      <w:r>
+        <w:rPr>
+          <w:rFonts w:hint="eastAsia"/>
+          <w:b/>
+          <w:bCs/>
+          <w:color w:val="000000" w:themeColor="text1"/>
+        </w:rPr>
+        <w:t>학습할 수 있지 않나</w:t>
+      </w:r>
+      <w:r>
+        <w:rPr>
+          <w:b/>
+          <w:bCs/>
+          <w:color w:val="000000" w:themeColor="text1"/>
+        </w:rPr>
+        <w:t xml:space="preserve">? </w:t>
+      </w:r>
+      <w:r>
+        <w:rPr>
+          <w:rFonts w:hint="eastAsia"/>
+          <w:b/>
+          <w:bCs/>
+          <w:color w:val="000000" w:themeColor="text1"/>
+        </w:rPr>
+        <w:t>하는 생각에서</w:t>
+      </w:r>
+      <w:r>
+        <w:rPr>
+          <w:rFonts w:hint="eastAsia"/>
+          <w:color w:val="000000" w:themeColor="text1"/>
+        </w:rPr>
+        <w:t xml:space="preserve"> T</w:t>
+      </w:r>
+      <w:r>
+        <w:rPr>
+          <w:color w:val="000000" w:themeColor="text1"/>
+        </w:rPr>
+        <w:t>emporal differenc</w:t>
+      </w:r>
+      <w:r>
+        <w:rPr>
+          <w:rFonts w:hint="eastAsia"/>
+          <w:color w:val="000000" w:themeColor="text1"/>
+        </w:rPr>
+        <w:t>e</w:t>
+      </w:r>
+      <w:r>
+        <w:rPr>
+          <w:color w:val="000000" w:themeColor="text1"/>
+        </w:rPr>
+        <w:t xml:space="preserve"> </w:t>
+      </w:r>
+      <w:r>
+        <w:rPr>
+          <w:rFonts w:hint="eastAsia"/>
+          <w:color w:val="000000" w:themeColor="text1"/>
+        </w:rPr>
+        <w:t>가 나왔다.</w:t>
+      </w:r>
+    </w:p>
+    <w:p>
+      <w:pPr>
+        <w:rPr>
+          <w:color w:val="000000" w:themeColor="text1"/>
+        </w:rPr>
+      </w:pPr>
+      <w:r>
+        <w:rPr>
+          <w:rFonts w:hint="eastAsia"/>
+          <w:color w:val="000000" w:themeColor="text1"/>
+        </w:rPr>
+        <w:t>이것이 어떻게 가능한 것인가?</w:t>
+      </w:r>
+      <w:r>
+        <w:rPr>
+          <w:color w:val="000000" w:themeColor="text1"/>
+        </w:rPr>
+        <w:t xml:space="preserve"> </w:t>
+      </w:r>
+      <w:r>
+        <w:rPr>
+          <w:rFonts w:hint="eastAsia"/>
+          <w:color w:val="000000" w:themeColor="text1"/>
+        </w:rPr>
+        <w:t xml:space="preserve">글에서는 대학을 처음부터 끝까지 경험하고 다시 다니는 </w:t>
+      </w:r>
+      <w:r>
+        <w:rPr>
+          <w:color w:val="000000" w:themeColor="text1"/>
+        </w:rPr>
+        <w:t>MC</w:t>
+      </w:r>
+      <w:r>
+        <w:rPr>
+          <w:rFonts w:hint="eastAsia"/>
+          <w:color w:val="000000" w:themeColor="text1"/>
+        </w:rPr>
+        <w:t>와,</w:t>
+      </w:r>
+      <w:r>
+        <w:rPr>
+          <w:color w:val="000000" w:themeColor="text1"/>
+        </w:rPr>
+        <w:t xml:space="preserve"> 1</w:t>
+      </w:r>
+      <w:r>
+        <w:rPr>
+          <w:rFonts w:hint="eastAsia"/>
+          <w:color w:val="000000" w:themeColor="text1"/>
+        </w:rPr>
+        <w:t xml:space="preserve">학년이 </w:t>
+      </w:r>
+      <w:r>
+        <w:rPr>
+          <w:color w:val="000000" w:themeColor="text1"/>
+        </w:rPr>
+        <w:t>2</w:t>
+      </w:r>
+      <w:r>
+        <w:rPr>
+          <w:rFonts w:hint="eastAsia"/>
+          <w:color w:val="000000" w:themeColor="text1"/>
+        </w:rPr>
+        <w:t xml:space="preserve">학년을 따라서 움직이는 </w:t>
+      </w:r>
+      <w:r>
+        <w:rPr>
+          <w:color w:val="000000" w:themeColor="text1"/>
+        </w:rPr>
+        <w:t>TD</w:t>
+      </w:r>
+      <w:r>
+        <w:rPr>
+          <w:rFonts w:hint="eastAsia"/>
+          <w:color w:val="000000" w:themeColor="text1"/>
+        </w:rPr>
+        <w:t>의 예시를 든다.</w:t>
+      </w:r>
+      <w:r>
+        <w:rPr>
+          <w:color w:val="000000" w:themeColor="text1"/>
+        </w:rPr>
+        <w:t xml:space="preserve"> </w:t>
+      </w:r>
+      <w:r>
+        <w:rPr>
+          <w:rFonts w:hint="eastAsia"/>
+          <w:color w:val="000000" w:themeColor="text1"/>
+        </w:rPr>
+        <w:t>구체적으로는 어떤 뜻일까?</w:t>
+      </w:r>
+    </w:p>
+    <w:p>
+      <w:pPr>
+        <w:rPr>
+          <w:color w:val="000000" w:themeColor="text1"/>
+        </w:rPr>
+      </w:pPr>
+      <w:r>
+        <w:rPr>
+          <w:noProof/>
+        </w:rPr>
+        <w:drawing>
+          <wp:inline distT="0" distB="0" distL="0" distR="0" wp14:anchorId="327A2EAA" wp14:editId="6EBC5F4D">
+            <wp:extent cx="5731510" cy="3109595"/>
+            <wp:effectExtent l="0" t="0" r="2540" b="0"/>
+            <wp:docPr id="12" name="그림 12"/>
+            <wp:cNvGraphicFramePr>
+              <a:graphicFrameLocks xmlns:a="http://schemas.openxmlformats.org/drawingml/2006/main" noChangeAspect="1"/>
+            </wp:cNvGraphicFramePr>
+            <a:graphic xmlns:a="http://schemas.openxmlformats.org/drawingml/2006/main">
+              <a:graphicData uri="http://schemas.openxmlformats.org/drawingml/2006/picture">
+                <pic:pic xmlns:pic="http://schemas.openxmlformats.org/drawingml/2006/picture">
+                  <pic:nvPicPr>
+                    <pic:cNvPr id="1" name=""/>
+                    <pic:cNvPicPr/>
+                  </pic:nvPicPr>
+                  <pic:blipFill>
+                    <a:blip r:embed="rId19"/>
+                    <a:stretch>
+                      <a:fillRect/>
+                    </a:stretch>
+                  </pic:blipFill>
+                  <pic:spPr>
+                    <a:xfrm>
+                      <a:off x="0" y="0"/>
+                      <a:ext cx="5731510" cy="3109595"/>
+                    </a:xfrm>
+                    <a:prstGeom prst="rect">
+                      <a:avLst/>
+                    </a:prstGeom>
+                  </pic:spPr>
+                </pic:pic>
+              </a:graphicData>
+            </a:graphic>
+          </wp:inline>
+        </w:drawing>
+      </w:r>
+    </w:p>
+    <w:p>
+      <w:pPr>
+        <w:rPr>
+          <w:color w:val="000000" w:themeColor="text1"/>
+        </w:rPr>
+      </w:pPr>
+      <w:proofErr w:type="spellStart"/>
+      <w:r>
+        <w:rPr>
+          <w:rFonts w:hint="eastAsia"/>
+          <w:color w:val="000000" w:themeColor="text1"/>
+        </w:rPr>
+        <w:t>G</w:t>
+      </w:r>
+      <w:r>
+        <w:rPr>
+          <w:color w:val="000000" w:themeColor="text1"/>
+        </w:rPr>
+        <w:t>_t</w:t>
+      </w:r>
+      <w:proofErr w:type="spellEnd"/>
+      <w:r>
+        <w:rPr>
+          <w:rFonts w:hint="eastAsia"/>
+          <w:color w:val="000000" w:themeColor="text1"/>
+        </w:rPr>
+        <w:t>는 M</w:t>
+      </w:r>
+      <w:r>
+        <w:rPr>
+          <w:color w:val="000000" w:themeColor="text1"/>
+        </w:rPr>
+        <w:t>C</w:t>
+      </w:r>
+      <w:r>
+        <w:rPr>
+          <w:rFonts w:hint="eastAsia"/>
+          <w:color w:val="000000" w:themeColor="text1"/>
+        </w:rPr>
+        <w:t xml:space="preserve">에서 한 에피소드가 끝난 후 얻을 수 있었던 </w:t>
+      </w:r>
+      <w:r>
+        <w:rPr>
+          <w:color w:val="000000" w:themeColor="text1"/>
+        </w:rPr>
+        <w:t xml:space="preserve">reward </w:t>
+      </w:r>
+      <w:r>
+        <w:rPr>
+          <w:rFonts w:hint="eastAsia"/>
+          <w:color w:val="000000" w:themeColor="text1"/>
+        </w:rPr>
+        <w:t>합이었다.</w:t>
+      </w:r>
+      <w:r>
+        <w:rPr>
+          <w:color w:val="000000" w:themeColor="text1"/>
+        </w:rPr>
+        <w:t xml:space="preserve"> </w:t>
+      </w:r>
+      <w:r>
+        <w:rPr>
+          <w:rFonts w:hint="eastAsia"/>
+          <w:color w:val="000000" w:themeColor="text1"/>
+        </w:rPr>
+        <w:t xml:space="preserve">여기서 </w:t>
+      </w:r>
+      <w:r>
+        <w:rPr>
+          <w:color w:val="000000" w:themeColor="text1"/>
+        </w:rPr>
+        <w:t>TD</w:t>
+      </w:r>
+      <w:r>
+        <w:rPr>
+          <w:rFonts w:hint="eastAsia"/>
+          <w:color w:val="000000" w:themeColor="text1"/>
+        </w:rPr>
+        <w:t xml:space="preserve">는 이 </w:t>
+      </w:r>
+      <w:proofErr w:type="spellStart"/>
+      <w:r>
+        <w:rPr>
+          <w:color w:val="000000" w:themeColor="text1"/>
+        </w:rPr>
+        <w:t>G_t</w:t>
+      </w:r>
+      <w:proofErr w:type="spellEnd"/>
+      <w:r>
+        <w:rPr>
+          <w:rFonts w:hint="eastAsia"/>
+          <w:color w:val="000000" w:themeColor="text1"/>
+        </w:rPr>
+        <w:t xml:space="preserve">를 </w:t>
+      </w:r>
+      <w:r>
+        <w:rPr>
+          <w:color w:val="000000" w:themeColor="text1"/>
+        </w:rPr>
+        <w:t>R_(t+1) + \gamma V(S_(t+1))</w:t>
+      </w:r>
+      <w:r>
+        <w:rPr>
+          <w:rFonts w:hint="eastAsia"/>
+          <w:color w:val="000000" w:themeColor="text1"/>
+        </w:rPr>
+        <w:t>으로 변경해 적용한다.</w:t>
+      </w:r>
+      <w:r>
+        <w:rPr>
+          <w:color w:val="000000" w:themeColor="text1"/>
+        </w:rPr>
+        <w:t xml:space="preserve"> </w:t>
+      </w:r>
+      <w:r>
+        <w:rPr>
+          <w:rFonts w:hint="eastAsia"/>
+          <w:color w:val="000000" w:themeColor="text1"/>
+        </w:rPr>
+        <w:t xml:space="preserve">가장 간단한 형태의 </w:t>
+      </w:r>
+      <w:r>
+        <w:rPr>
+          <w:color w:val="000000" w:themeColor="text1"/>
+        </w:rPr>
+        <w:t>TD target</w:t>
+      </w:r>
+      <w:r>
+        <w:rPr>
+          <w:rFonts w:hint="eastAsia"/>
+          <w:color w:val="000000" w:themeColor="text1"/>
+        </w:rPr>
+        <w:t>이다.</w:t>
+      </w:r>
+    </w:p>
+    <w:p>
+      <w:pPr>
+        <w:rPr>
+          <w:color w:val="000000" w:themeColor="text1"/>
+        </w:rPr>
+      </w:pPr>
+    </w:p>
+    <w:p>
+      <w:pPr>
+        <w:rPr>
+          <w:color w:val="000000" w:themeColor="text1"/>
+        </w:rPr>
+      </w:pPr>
+      <w:r>
+        <w:rPr>
+          <w:rFonts w:hint="eastAsia"/>
+          <w:color w:val="000000" w:themeColor="text1"/>
+        </w:rPr>
+        <w:t>T</w:t>
+      </w:r>
+      <w:r>
+        <w:rPr>
           <w:color w:val="000000" w:themeColor="text1"/>
         </w:rPr>
         <w:t>D</w:t>
       </w:r>
       <w:r>
         <w:rPr>
-          <w:color w:val="000000" w:themeColor="text1"/>
-        </w:rPr>
-        <w:t>PG</w:t>
-      </w:r>
-      <w:r>
-        <w:rPr>
-          <w:rFonts w:hint="eastAsia"/>
-          <w:color w:val="000000" w:themeColor="text1"/>
-        </w:rPr>
-        <w:t>는 E</w:t>
-      </w:r>
-      <w:r>
-        <w:rPr>
-          <w:color w:val="000000" w:themeColor="text1"/>
-        </w:rPr>
-        <w:t>xpected gradient of the action-value function</w:t>
-      </w:r>
-      <w:r>
-        <w:rPr>
-          <w:rFonts w:hint="eastAsia"/>
-          <w:color w:val="000000" w:themeColor="text1"/>
-        </w:rPr>
-        <w:t>의 형태이다.</w:t>
-      </w:r>
-    </w:p>
-    <w:p>
-      <w:pPr>
-        <w:rPr>
-          <w:color w:val="000000" w:themeColor="text1"/>
-        </w:rPr>
-      </w:pPr>
-      <w:r>
-        <w:rPr>
-          <w:rFonts w:hint="eastAsia"/>
-          <w:color w:val="000000" w:themeColor="text1"/>
-        </w:rPr>
-        <w:t>P</w:t>
-      </w:r>
-      <w:r>
-        <w:rPr>
-          <w:color w:val="000000" w:themeColor="text1"/>
-        </w:rPr>
-        <w:t>olicy variance</w:t>
-      </w:r>
-      <w:r>
-        <w:rPr>
-          <w:rFonts w:hint="eastAsia"/>
-          <w:color w:val="000000" w:themeColor="text1"/>
-        </w:rPr>
-        <w:t xml:space="preserve">가 </w:t>
-      </w:r>
-      <w:r>
-        <w:rPr>
-          <w:color w:val="000000" w:themeColor="text1"/>
-        </w:rPr>
-        <w:t>0</w:t>
-      </w:r>
-      <w:r>
-        <w:rPr>
-          <w:rFonts w:hint="eastAsia"/>
-          <w:color w:val="000000" w:themeColor="text1"/>
-        </w:rPr>
-        <w:t xml:space="preserve">에 수렴할 경우 </w:t>
-      </w:r>
-      <w:r>
-        <w:rPr>
-          <w:color w:val="000000" w:themeColor="text1"/>
-        </w:rPr>
-        <w:t>DPG</w:t>
+          <w:rFonts w:hint="eastAsia"/>
+          <w:color w:val="000000" w:themeColor="text1"/>
+        </w:rPr>
+        <w:t>는</w:t>
+      </w:r>
+      <w:r>
+        <w:rPr>
+          <w:color w:val="000000" w:themeColor="text1"/>
+        </w:rPr>
+        <w:t xml:space="preserve"> </w:t>
+      </w:r>
+      <w:proofErr w:type="spellStart"/>
+      <w:r>
+        <w:rPr>
+          <w:rFonts w:hint="eastAsia"/>
+          <w:color w:val="000000" w:themeColor="text1"/>
+        </w:rPr>
+        <w:t>b</w:t>
+      </w:r>
+      <w:r>
+        <w:rPr>
+          <w:color w:val="000000" w:themeColor="text1"/>
+        </w:rPr>
+        <w:t>aise</w:t>
+      </w:r>
+      <w:proofErr w:type="spellEnd"/>
+      <w:r>
+        <w:rPr>
+          <w:rFonts w:hint="eastAsia"/>
+          <w:color w:val="000000" w:themeColor="text1"/>
+        </w:rPr>
+        <w:t>가 높고 M</w:t>
+      </w:r>
+      <w:r>
+        <w:rPr>
+          <w:color w:val="000000" w:themeColor="text1"/>
+        </w:rPr>
+        <w:t>C</w:t>
+      </w:r>
+      <w:r>
+        <w:rPr>
+          <w:rFonts w:hint="eastAsia"/>
+          <w:color w:val="000000" w:themeColor="text1"/>
+        </w:rPr>
+        <w:t>는 v</w:t>
+      </w:r>
+      <w:r>
+        <w:rPr>
+          <w:color w:val="000000" w:themeColor="text1"/>
+        </w:rPr>
+        <w:t>arianc</w:t>
+      </w:r>
+      <w:r>
+        <w:rPr>
+          <w:rFonts w:hint="eastAsia"/>
+          <w:color w:val="000000" w:themeColor="text1"/>
+        </w:rPr>
+        <w:t>e가 높은 경향이 있다고 한다.</w:t>
+      </w:r>
+      <w:r>
+        <w:rPr>
+          <w:color w:val="000000" w:themeColor="text1"/>
+        </w:rPr>
+        <w:t xml:space="preserve"> </w:t>
+      </w:r>
+    </w:p>
+    <w:p>
+      <w:pPr>
+        <w:rPr>
+          <w:color w:val="000000" w:themeColor="text1"/>
+        </w:rPr>
+      </w:pPr>
+      <w:r>
+        <w:rPr>
+          <w:color w:val="000000" w:themeColor="text1"/>
+        </w:rPr>
+        <w:t>TD</w:t>
+      </w:r>
+      <w:r>
+        <w:rPr>
+          <w:rFonts w:hint="eastAsia"/>
+          <w:color w:val="000000" w:themeColor="text1"/>
+        </w:rPr>
+        <w:t>의 v</w:t>
+      </w:r>
+      <w:r>
+        <w:rPr>
+          <w:color w:val="000000" w:themeColor="text1"/>
+        </w:rPr>
+        <w:t>alue function</w:t>
+      </w:r>
+      <w:r>
+        <w:rPr>
+          <w:rFonts w:hint="eastAsia"/>
+          <w:color w:val="000000" w:themeColor="text1"/>
+        </w:rPr>
+        <w:t xml:space="preserve">을 </w:t>
+      </w:r>
+      <w:r>
+        <w:rPr>
+          <w:color w:val="000000" w:themeColor="text1"/>
+        </w:rPr>
+        <w:t>action value function</w:t>
+      </w:r>
+      <w:r>
+        <w:rPr>
+          <w:rFonts w:hint="eastAsia"/>
+          <w:color w:val="000000" w:themeColor="text1"/>
+        </w:rPr>
+        <w:t xml:space="preserve">으로 바꿔준 것이 </w:t>
+      </w:r>
+      <w:proofErr w:type="spellStart"/>
+      <w:r>
+        <w:rPr>
+          <w:b/>
+          <w:bCs/>
+          <w:color w:val="000000" w:themeColor="text1"/>
+        </w:rPr>
+        <w:t>Sarsa</w:t>
+      </w:r>
+      <w:proofErr w:type="spellEnd"/>
+      <w:r>
+        <w:rPr>
+          <w:rFonts w:hint="eastAsia"/>
+          <w:color w:val="000000" w:themeColor="text1"/>
+        </w:rPr>
+        <w:t>이다.</w:t>
+      </w:r>
+      <w:r>
+        <w:rPr>
+          <w:color w:val="000000" w:themeColor="text1"/>
+        </w:rPr>
+        <w:t xml:space="preserve"> </w:t>
+      </w:r>
+      <w:r>
+        <w:rPr>
+          <w:rFonts w:hint="eastAsia"/>
+          <w:color w:val="000000" w:themeColor="text1"/>
+        </w:rPr>
+        <w:t xml:space="preserve">비단 </w:t>
+      </w:r>
+      <w:r>
+        <w:rPr>
+          <w:color w:val="000000" w:themeColor="text1"/>
+        </w:rPr>
+        <w:t>1</w:t>
+      </w:r>
+      <w:r>
+        <w:rPr>
+          <w:rFonts w:hint="eastAsia"/>
+          <w:color w:val="000000" w:themeColor="text1"/>
+        </w:rPr>
+        <w:t xml:space="preserve">스텝에 국한된 </w:t>
+      </w:r>
+      <w:proofErr w:type="gramStart"/>
+      <w:r>
+        <w:rPr>
+          <w:rFonts w:hint="eastAsia"/>
+          <w:color w:val="000000" w:themeColor="text1"/>
+        </w:rPr>
+        <w:t>움직임 뿐만</w:t>
+      </w:r>
+      <w:proofErr w:type="gramEnd"/>
+      <w:r>
+        <w:rPr>
+          <w:rFonts w:hint="eastAsia"/>
+          <w:color w:val="000000" w:themeColor="text1"/>
+        </w:rPr>
+        <w:t xml:space="preserve"> 아니라,</w:t>
+      </w:r>
+      <w:r>
+        <w:rPr>
+          <w:color w:val="000000" w:themeColor="text1"/>
+        </w:rPr>
+        <w:t xml:space="preserve"> 2</w:t>
+      </w:r>
+      <w:r>
+        <w:rPr>
+          <w:rFonts w:hint="eastAsia"/>
+          <w:color w:val="000000" w:themeColor="text1"/>
+        </w:rPr>
+        <w:t>스텝,</w:t>
+      </w:r>
+      <w:r>
+        <w:rPr>
+          <w:color w:val="000000" w:themeColor="text1"/>
+        </w:rPr>
+        <w:t xml:space="preserve"> n</w:t>
+      </w:r>
+      <w:r>
+        <w:rPr>
+          <w:rFonts w:hint="eastAsia"/>
+          <w:color w:val="000000" w:themeColor="text1"/>
+        </w:rPr>
+        <w:t xml:space="preserve">스텝을 기반으로 하는 </w:t>
+      </w:r>
+      <w:r>
+        <w:rPr>
+          <w:color w:val="000000" w:themeColor="text1"/>
+        </w:rPr>
+        <w:t>TD</w:t>
+      </w:r>
+      <w:r>
+        <w:rPr>
+          <w:rFonts w:hint="eastAsia"/>
+          <w:color w:val="000000" w:themeColor="text1"/>
+        </w:rPr>
+        <w:t>역시 있다.</w:t>
+      </w:r>
+    </w:p>
+    <w:p>
+      <w:pPr>
+        <w:rPr>
+          <w:color w:val="000000" w:themeColor="text1"/>
+        </w:rPr>
+      </w:pPr>
+      <w:r>
+        <w:rPr>
+          <w:color w:val="000000" w:themeColor="text1"/>
+        </w:rPr>
+        <w:t>…</w:t>
+      </w:r>
+      <w:r>
+        <w:rPr>
+          <w:rFonts w:hint="eastAsia"/>
+          <w:color w:val="000000" w:themeColor="text1"/>
+        </w:rPr>
+        <w:t>그 다음은?</w:t>
+      </w:r>
+      <w:r>
+        <w:rPr>
+          <w:color w:val="000000" w:themeColor="text1"/>
+        </w:rPr>
+        <w:t xml:space="preserve"> MC</w:t>
+      </w:r>
+      <w:r>
+        <w:rPr>
+          <w:rFonts w:hint="eastAsia"/>
+          <w:color w:val="000000" w:themeColor="text1"/>
+        </w:rPr>
+        <w:t xml:space="preserve">와 </w:t>
+      </w:r>
+      <w:r>
+        <w:rPr>
+          <w:color w:val="000000" w:themeColor="text1"/>
+        </w:rPr>
+        <w:t xml:space="preserve">TD </w:t>
+      </w:r>
+      <w:r>
+        <w:rPr>
+          <w:rFonts w:hint="eastAsia"/>
+          <w:color w:val="000000" w:themeColor="text1"/>
+        </w:rPr>
+        <w:t>모두 o</w:t>
+      </w:r>
+      <w:r>
+        <w:rPr>
+          <w:color w:val="000000" w:themeColor="text1"/>
+        </w:rPr>
+        <w:t>n-policy</w:t>
+      </w:r>
+      <w:r>
+        <w:rPr>
+          <w:rFonts w:hint="eastAsia"/>
+          <w:color w:val="000000" w:themeColor="text1"/>
+        </w:rPr>
+        <w:t>이다.</w:t>
+      </w:r>
+      <w:r>
+        <w:rPr>
+          <w:color w:val="000000" w:themeColor="text1"/>
+        </w:rPr>
+        <w:t xml:space="preserve"> </w:t>
+      </w:r>
+      <w:r>
+        <w:rPr>
+          <w:rFonts w:hint="eastAsia"/>
+          <w:color w:val="000000" w:themeColor="text1"/>
+        </w:rPr>
+        <w:t xml:space="preserve">현재 </w:t>
+      </w:r>
+      <w:r>
+        <w:rPr>
+          <w:color w:val="000000" w:themeColor="text1"/>
+        </w:rPr>
+        <w:t>policy</w:t>
+      </w:r>
+      <w:r>
+        <w:rPr>
+          <w:rFonts w:hint="eastAsia"/>
+          <w:color w:val="000000" w:themeColor="text1"/>
+        </w:rPr>
+        <w:t xml:space="preserve"> 위에서 c</w:t>
+      </w:r>
+      <w:r>
+        <w:rPr>
+          <w:color w:val="000000" w:themeColor="text1"/>
+        </w:rPr>
+        <w:t>ontrol (prediction + improvement)</w:t>
+      </w:r>
+      <w:r>
+        <w:rPr>
+          <w:rFonts w:hint="eastAsia"/>
+          <w:color w:val="000000" w:themeColor="text1"/>
+        </w:rPr>
+        <w:t xml:space="preserve">을 하는 것을 </w:t>
+      </w:r>
+      <w:r>
+        <w:rPr>
+          <w:color w:val="000000" w:themeColor="text1"/>
+        </w:rPr>
+        <w:t>on-policy</w:t>
+      </w:r>
+      <w:r>
+        <w:rPr>
+          <w:rFonts w:hint="eastAsia"/>
+          <w:color w:val="000000" w:themeColor="text1"/>
+        </w:rPr>
+        <w:t>라고 한다.</w:t>
+      </w:r>
+      <w:r>
+        <w:rPr>
+          <w:color w:val="000000" w:themeColor="text1"/>
+        </w:rPr>
+        <w:t xml:space="preserve"> </w:t>
+      </w:r>
+      <w:r>
+        <w:rPr>
+          <w:rFonts w:hint="eastAsia"/>
+          <w:color w:val="000000" w:themeColor="text1"/>
+        </w:rPr>
+        <w:t>이러면 탐험의 문제가 발생한다고 한다.</w:t>
+      </w:r>
+      <w:r>
+        <w:rPr>
+          <w:color w:val="000000" w:themeColor="text1"/>
+        </w:rPr>
+        <w:t xml:space="preserve"> </w:t>
+      </w:r>
+      <w:r>
+        <w:rPr>
+          <w:rFonts w:hint="eastAsia"/>
+          <w:color w:val="000000" w:themeColor="text1"/>
+        </w:rPr>
+        <w:t xml:space="preserve">움직이는 </w:t>
+      </w:r>
+      <w:r>
+        <w:rPr>
+          <w:color w:val="000000" w:themeColor="text1"/>
+        </w:rPr>
+        <w:t>policy</w:t>
+      </w:r>
+      <w:r>
+        <w:rPr>
+          <w:rFonts w:hint="eastAsia"/>
+          <w:color w:val="000000" w:themeColor="text1"/>
+        </w:rPr>
+        <w:t xml:space="preserve">와 학습하는 </w:t>
+      </w:r>
+      <w:r>
+        <w:rPr>
+          <w:color w:val="000000" w:themeColor="text1"/>
+        </w:rPr>
+        <w:t>policy</w:t>
+      </w:r>
+      <w:r>
+        <w:rPr>
+          <w:rFonts w:hint="eastAsia"/>
+          <w:color w:val="000000" w:themeColor="text1"/>
+        </w:rPr>
+        <w:t xml:space="preserve">를 분리하는 </w:t>
+      </w:r>
+      <w:r>
+        <w:rPr>
+          <w:color w:val="000000" w:themeColor="text1"/>
+        </w:rPr>
+        <w:t>off-policy</w:t>
+      </w:r>
+      <w:r>
+        <w:rPr>
+          <w:rFonts w:hint="eastAsia"/>
+          <w:color w:val="000000" w:themeColor="text1"/>
+        </w:rPr>
+        <w:t>가 필요한 이유이다.</w:t>
+      </w:r>
+    </w:p>
+    <w:p>
+      <w:pPr>
+        <w:rPr>
+          <w:color w:val="000000" w:themeColor="text1"/>
+        </w:rPr>
+      </w:pPr>
+      <w:r>
+        <w:rPr>
+          <w:rFonts w:hint="eastAsia"/>
+          <w:color w:val="000000" w:themeColor="text1"/>
+        </w:rPr>
+        <w:t>o</w:t>
+      </w:r>
+      <w:r>
+        <w:rPr>
+          <w:color w:val="000000" w:themeColor="text1"/>
+        </w:rPr>
+        <w:t>ff policy</w:t>
       </w:r>
       <w:r>
         <w:rPr>
@@ -10881,162 +12417,7 @@
         <w:rPr>
           <w:color w:val="000000" w:themeColor="text1"/>
         </w:rPr>
-        <w:t>Stochastic Policy Gradient</w:t>
-      </w:r>
-      <w:r>
-        <w:rPr>
-          <w:rFonts w:hint="eastAsia"/>
-          <w:color w:val="000000" w:themeColor="text1"/>
-        </w:rPr>
-        <w:t xml:space="preserve">와 </w:t>
-      </w:r>
-      <w:proofErr w:type="spellStart"/>
-      <w:r>
-        <w:rPr>
-          <w:rFonts w:hint="eastAsia"/>
-          <w:color w:val="000000" w:themeColor="text1"/>
-        </w:rPr>
-        <w:t>동일해진다</w:t>
-      </w:r>
-      <w:proofErr w:type="spellEnd"/>
-      <w:r>
-        <w:rPr>
-          <w:rFonts w:hint="eastAsia"/>
-          <w:color w:val="000000" w:themeColor="text1"/>
-        </w:rPr>
-        <w:t>.</w:t>
-      </w:r>
-    </w:p>
-    <w:p>
-      <w:pPr>
-        <w:rPr>
-          <w:color w:val="000000" w:themeColor="text1"/>
-        </w:rPr>
-      </w:pPr>
-      <w:r>
-        <w:rPr>
-          <w:rFonts w:hint="eastAsia"/>
-          <w:color w:val="000000" w:themeColor="text1"/>
-        </w:rPr>
-        <w:t xml:space="preserve">적절한 </w:t>
-      </w:r>
-      <w:r>
-        <w:rPr>
-          <w:color w:val="000000" w:themeColor="text1"/>
-        </w:rPr>
-        <w:t>exploration</w:t>
-      </w:r>
-      <w:r>
-        <w:rPr>
-          <w:rFonts w:hint="eastAsia"/>
-          <w:color w:val="000000" w:themeColor="text1"/>
-        </w:rPr>
-        <w:t xml:space="preserve">을 위해 </w:t>
-      </w:r>
-      <w:r>
-        <w:rPr>
-          <w:color w:val="000000" w:themeColor="text1"/>
-        </w:rPr>
-        <w:t>model-free, off policy actor critic algorithm</w:t>
-      </w:r>
-      <w:r>
-        <w:rPr>
-          <w:rFonts w:hint="eastAsia"/>
-          <w:color w:val="000000" w:themeColor="text1"/>
-        </w:rPr>
-        <w:t>을 제안한다.</w:t>
-      </w:r>
-    </w:p>
-    <w:p>
-      <w:pPr>
-        <w:rPr>
-          <w:color w:val="000000" w:themeColor="text1"/>
-        </w:rPr>
-      </w:pPr>
-      <w:r>
-        <w:rPr>
-          <w:rFonts w:hint="eastAsia"/>
-          <w:color w:val="000000" w:themeColor="text1"/>
-        </w:rPr>
-        <w:t>D</w:t>
-      </w:r>
-      <w:r>
-        <w:rPr>
-          <w:color w:val="000000" w:themeColor="text1"/>
-        </w:rPr>
-        <w:t>PG</w:t>
-      </w:r>
-      <w:r>
-        <w:rPr>
-          <w:rFonts w:hint="eastAsia"/>
-          <w:color w:val="000000" w:themeColor="text1"/>
-        </w:rPr>
-        <w:t>는</w:t>
-      </w:r>
-      <w:r>
-        <w:rPr>
-          <w:color w:val="000000" w:themeColor="text1"/>
-        </w:rPr>
-        <w:t xml:space="preserve"> </w:t>
-      </w:r>
-      <w:r>
-        <w:rPr>
-          <w:rFonts w:hint="eastAsia"/>
-          <w:color w:val="000000" w:themeColor="text1"/>
-        </w:rPr>
-        <w:t>S</w:t>
-      </w:r>
-      <w:r>
-        <w:rPr>
-          <w:color w:val="000000" w:themeColor="text1"/>
-        </w:rPr>
-        <w:t>PG</w:t>
-      </w:r>
-      <w:r>
-        <w:rPr>
-          <w:rFonts w:hint="eastAsia"/>
-          <w:color w:val="000000" w:themeColor="text1"/>
-        </w:rPr>
-        <w:t>보다 성능이 좋은데,</w:t>
-      </w:r>
-      <w:r>
-        <w:rPr>
-          <w:color w:val="000000" w:themeColor="text1"/>
-        </w:rPr>
-        <w:t xml:space="preserve"> </w:t>
-      </w:r>
-      <w:r>
-        <w:rPr>
-          <w:rFonts w:hint="eastAsia"/>
-          <w:color w:val="000000" w:themeColor="text1"/>
-        </w:rPr>
-        <w:t xml:space="preserve">특히 </w:t>
-      </w:r>
-      <w:r>
-        <w:rPr>
-          <w:color w:val="000000" w:themeColor="text1"/>
-        </w:rPr>
-        <w:t>high dimensional action spaces</w:t>
-      </w:r>
-      <w:r>
-        <w:rPr>
-          <w:rFonts w:hint="eastAsia"/>
-          <w:color w:val="000000" w:themeColor="text1"/>
-        </w:rPr>
-        <w:t>를 가지는 t</w:t>
-      </w:r>
-      <w:r>
-        <w:rPr>
-          <w:color w:val="000000" w:themeColor="text1"/>
-        </w:rPr>
-        <w:t>asks</w:t>
-      </w:r>
-      <w:r>
-        <w:rPr>
-          <w:rFonts w:hint="eastAsia"/>
-          <w:color w:val="000000" w:themeColor="text1"/>
-        </w:rPr>
-        <w:t>에서의 성능 향상이 크다.</w:t>
+        <w:t>…</w:t>
       </w:r>
     </w:p>
     <w:p>
@@ -11044,7 +12425,7 @@
         <w:pStyle w:val="a6"/>
         <w:numPr>
           <w:ilvl w:val="0"/>
-          <w:numId w:val="2"/>
+          <w:numId w:val="3"/>
         </w:numPr>
         <w:ind w:leftChars="0"/>
         <w:rPr>
@@ -11053,9 +12434,30 @@
       </w:pPr>
       <w:r>
         <w:rPr>
-          <w:color w:val="000000" w:themeColor="text1"/>
-        </w:rPr>
-        <w:t>SPG의 policy gradient는 state와 action spaces 모두에 대해서, DPG의 policy gradient는 state spaces에 대해서만 평균을 취합니다.</w:t>
+          <w:rFonts w:hint="eastAsia"/>
+          <w:color w:val="000000" w:themeColor="text1"/>
+        </w:rPr>
+        <w:lastRenderedPageBreak/>
+        <w:t xml:space="preserve">다른 </w:t>
+      </w:r>
+      <w:r>
+        <w:rPr>
+          <w:color w:val="000000" w:themeColor="text1"/>
+        </w:rPr>
+        <w:t>agent</w:t>
+      </w:r>
+      <w:r>
+        <w:rPr>
+          <w:rFonts w:hint="eastAsia"/>
+          <w:color w:val="000000" w:themeColor="text1"/>
+        </w:rPr>
+        <w:t>나 사람의 플레이를 보고 학습할 수 있으며,</w:t>
+      </w:r>
+      <w:r>
+        <w:rPr>
+          <w:color w:val="000000" w:themeColor="text1"/>
+        </w:rPr>
+        <w:t xml:space="preserve"> </w:t>
       </w:r>
     </w:p>
     <w:p>
@@ -11063,7 +12465,7 @@
         <w:pStyle w:val="a6"/>
         <w:numPr>
           <w:ilvl w:val="0"/>
-          <w:numId w:val="2"/>
+          <w:numId w:val="3"/>
         </w:numPr>
         <w:ind w:leftChars="0"/>
         <w:rPr>
@@ -11075,13 +12477,20 @@
           <w:rFonts w:hint="eastAsia"/>
           <w:color w:val="000000" w:themeColor="text1"/>
         </w:rPr>
-        <w:t>결과적으로</w:t>
-      </w:r>
-      <w:r>
-        <w:rPr>
-          <w:color w:val="000000" w:themeColor="text1"/>
-        </w:rPr>
-        <w:t>, action spaces의 dimension이 커질수록 data efficiency가 높은 DPG의 학습이 더 잘 이뤄지게 됩니다.</w:t>
+        <w:t xml:space="preserve">이전 </w:t>
+      </w:r>
+      <w:r>
+        <w:rPr>
+          <w:color w:val="000000" w:themeColor="text1"/>
+        </w:rPr>
+        <w:t>policy</w:t>
+      </w:r>
+      <w:r>
+        <w:rPr>
+          <w:rFonts w:hint="eastAsia"/>
+          <w:color w:val="000000" w:themeColor="text1"/>
+        </w:rPr>
+        <w:t>의 경험들을 재활용할 수 있고,</w:t>
       </w:r>
     </w:p>
     <w:p>
@@ -11089,7 +12498,7 @@
         <w:pStyle w:val="a6"/>
         <w:numPr>
           <w:ilvl w:val="0"/>
-          <w:numId w:val="2"/>
+          <w:numId w:val="3"/>
         </w:numPr>
         <w:ind w:leftChars="0"/>
         <w:rPr>
@@ -11101,88 +12510,42 @@
           <w:rFonts w:hint="eastAsia"/>
           <w:color w:val="000000" w:themeColor="text1"/>
         </w:rPr>
-        <w:t>무한정</w:t>
-      </w:r>
-      <w:r>
-        <w:rPr>
-          <w:color w:val="000000" w:themeColor="text1"/>
-        </w:rPr>
-        <w:t xml:space="preserve"> 학습을 시키면, SPG도 최적으로 수렴할 것으로 예상되기에 위 성능 비교는 일정 iteration 내로 한정합니다.</w:t>
-      </w:r>
-    </w:p>
-    <w:p>
-      <w:pPr>
-        <w:rPr>
-          <w:color w:val="000000" w:themeColor="text1"/>
-        </w:rPr>
-      </w:pPr>
-      <w:r>
-        <w:rPr>
-          <w:rFonts w:hint="eastAsia"/>
-          <w:color w:val="000000" w:themeColor="text1"/>
-        </w:rPr>
-        <w:t>&gt;</w:t>
-      </w:r>
-      <w:r>
-        <w:rPr>
-          <w:color w:val="000000" w:themeColor="text1"/>
-        </w:rPr>
-        <w:t xml:space="preserve">&gt; </w:t>
-      </w:r>
-      <w:r>
-        <w:rPr>
-          <w:rFonts w:hint="eastAsia"/>
-          <w:color w:val="000000" w:themeColor="text1"/>
-        </w:rPr>
-        <w:t>결국 빠르게 수렴할 뿐,</w:t>
-      </w:r>
-      <w:r>
-        <w:rPr>
-          <w:color w:val="000000" w:themeColor="text1"/>
-        </w:rPr>
-        <w:t xml:space="preserve"> </w:t>
-      </w:r>
-      <w:r>
-        <w:rPr>
-          <w:rFonts w:hint="eastAsia"/>
-          <w:color w:val="000000" w:themeColor="text1"/>
-        </w:rPr>
-        <w:t xml:space="preserve">최종 성능을 비교했을 땐 별 차이 없다는 </w:t>
-      </w:r>
-      <w:proofErr w:type="gramStart"/>
-      <w:r>
-        <w:rPr>
-          <w:rFonts w:hint="eastAsia"/>
-          <w:color w:val="000000" w:themeColor="text1"/>
-        </w:rPr>
-        <w:t>뜻.</w:t>
-      </w:r>
-      <w:r>
-        <w:rPr>
-          <w:color w:val="000000" w:themeColor="text1"/>
-        </w:rPr>
-        <w:t>?</w:t>
-      </w:r>
-      <w:proofErr w:type="gramEnd"/>
-    </w:p>
-    <w:p>
-      <w:pPr>
-        <w:rPr>
-          <w:color w:val="000000" w:themeColor="text1"/>
-        </w:rPr>
-      </w:pPr>
-      <w:r>
-        <w:rPr>
-          <w:rFonts w:hint="eastAsia"/>
-          <w:color w:val="000000" w:themeColor="text1"/>
-        </w:rPr>
-        <w:t>기존</w:t>
-      </w:r>
-      <w:r>
-        <w:rPr>
-          <w:color w:val="000000" w:themeColor="text1"/>
-        </w:rPr>
-        <w:t xml:space="preserve"> 기법들에 비해 computation 양이 많지 않습니다.</w:t>
+        <w:t xml:space="preserve">탐험을 계속하면서도 </w:t>
+      </w:r>
+      <w:proofErr w:type="spellStart"/>
+      <w:r>
+        <w:rPr>
+          <w:rFonts w:hint="eastAsia"/>
+          <w:color w:val="000000" w:themeColor="text1"/>
+        </w:rPr>
+        <w:t>옵티멀한</w:t>
+      </w:r>
+      <w:proofErr w:type="spellEnd"/>
+      <w:r>
+        <w:rPr>
+          <w:rFonts w:hint="eastAsia"/>
+          <w:color w:val="000000" w:themeColor="text1"/>
+        </w:rPr>
+        <w:t xml:space="preserve"> </w:t>
+      </w:r>
+      <w:r>
+        <w:rPr>
+          <w:color w:val="000000" w:themeColor="text1"/>
+        </w:rPr>
+        <w:t>policy</w:t>
+      </w:r>
+      <w:r>
+        <w:rPr>
+          <w:rFonts w:hint="eastAsia"/>
+          <w:color w:val="000000" w:themeColor="text1"/>
+        </w:rPr>
+        <w:t>를 찾을 수 있다(Q</w:t>
+      </w:r>
+      <w:r>
+        <w:rPr>
+          <w:color w:val="000000" w:themeColor="text1"/>
+        </w:rPr>
+        <w:t xml:space="preserve"> learning)</w:t>
       </w:r>
     </w:p>
     <w:p>
@@ -11190,7 +12553,7 @@
         <w:pStyle w:val="a6"/>
         <w:numPr>
           <w:ilvl w:val="0"/>
-          <w:numId w:val="2"/>
+          <w:numId w:val="3"/>
         </w:numPr>
         <w:ind w:leftChars="0"/>
         <w:rPr>
@@ -11199,30 +12562,2139 @@
       </w:pPr>
       <w:r>
         <w:rPr>
-          <w:color w:val="000000" w:themeColor="text1"/>
+          <w:rFonts w:hint="eastAsia"/>
+          <w:color w:val="000000" w:themeColor="text1"/>
+        </w:rPr>
+        <w:t xml:space="preserve">하나의 </w:t>
+      </w:r>
+      <w:r>
+        <w:rPr>
+          <w:color w:val="000000" w:themeColor="text1"/>
+        </w:rPr>
+        <w:t>policy</w:t>
+      </w:r>
+      <w:r>
+        <w:rPr>
+          <w:rFonts w:hint="eastAsia"/>
+          <w:color w:val="000000" w:themeColor="text1"/>
+        </w:rPr>
+        <w:t xml:space="preserve">를 따르면서 여러 개의 </w:t>
+      </w:r>
+      <w:r>
+        <w:rPr>
+          <w:color w:val="000000" w:themeColor="text1"/>
+        </w:rPr>
+        <w:t>policy</w:t>
+      </w:r>
+      <w:r>
+        <w:rPr>
+          <w:rFonts w:hint="eastAsia"/>
+          <w:color w:val="000000" w:themeColor="text1"/>
+        </w:rPr>
+        <w:t>를 학습할 수 있다.</w:t>
+      </w:r>
+    </w:p>
+    <w:p>
+      <w:pPr>
+        <w:rPr>
+          <w:color w:val="000000" w:themeColor="text1"/>
+        </w:rPr>
+      </w:pPr>
+      <w:r>
+        <w:rPr>
+          <w:rFonts w:hint="eastAsia"/>
+          <w:color w:val="000000" w:themeColor="text1"/>
+        </w:rPr>
+        <w:t xml:space="preserve">이것이 가능한 이론적 </w:t>
+      </w:r>
+      <w:r>
+        <w:rPr>
+          <w:rFonts w:hint="eastAsia"/>
+          <w:b/>
+          <w:bCs/>
+          <w:color w:val="000000" w:themeColor="text1"/>
+        </w:rPr>
+        <w:t xml:space="preserve">근거는 </w:t>
+      </w:r>
+      <w:r>
+        <w:rPr>
+          <w:b/>
+          <w:bCs/>
+          <w:color w:val="000000" w:themeColor="text1"/>
+        </w:rPr>
+        <w:t xml:space="preserve">importance </w:t>
+      </w:r>
+      <w:r>
+        <w:rPr>
+          <w:rFonts w:hint="eastAsia"/>
+          <w:b/>
+          <w:bCs/>
+          <w:color w:val="000000" w:themeColor="text1"/>
+        </w:rPr>
+        <w:t>s</w:t>
+      </w:r>
+      <w:r>
+        <w:rPr>
+          <w:b/>
+          <w:bCs/>
+          <w:color w:val="000000" w:themeColor="text1"/>
+        </w:rPr>
+        <w:t>ampling</w:t>
+      </w:r>
+      <w:r>
+        <w:rPr>
+          <w:rFonts w:hint="eastAsia"/>
+          <w:color w:val="000000" w:themeColor="text1"/>
+        </w:rPr>
+        <w:t>이라고 한다.</w:t>
+      </w:r>
+    </w:p>
+    <w:p>
+      <w:pPr>
+        <w:rPr>
+          <w:color w:val="000000" w:themeColor="text1"/>
+        </w:rPr>
+      </w:pPr>
+      <w:r>
+        <w:rPr>
+          <w:rFonts w:hint="eastAsia"/>
+          <w:color w:val="000000" w:themeColor="text1"/>
+        </w:rPr>
+        <w:t>O</w:t>
+      </w:r>
+      <w:r>
+        <w:rPr>
+          <w:color w:val="000000" w:themeColor="text1"/>
+        </w:rPr>
+        <w:t xml:space="preserve">ff-policy </w:t>
+      </w:r>
+      <w:r>
+        <w:rPr>
+          <w:rFonts w:hint="eastAsia"/>
+          <w:color w:val="000000" w:themeColor="text1"/>
+        </w:rPr>
+        <w:t>M</w:t>
+      </w:r>
+      <w:r>
+        <w:rPr>
+          <w:color w:val="000000" w:themeColor="text1"/>
+        </w:rPr>
+        <w:t>C</w:t>
+      </w:r>
+      <w:r>
+        <w:rPr>
+          <w:rFonts w:hint="eastAsia"/>
+          <w:color w:val="000000" w:themeColor="text1"/>
+        </w:rPr>
+        <w:t>는 별로 좋은 방법이 아니다.</w:t>
+      </w:r>
+      <w:r>
+        <w:rPr>
+          <w:color w:val="000000" w:themeColor="text1"/>
+        </w:rPr>
+        <w:t xml:space="preserve"> </w:t>
+      </w:r>
+      <w:r>
+        <w:rPr>
+          <w:rFonts w:hint="eastAsia"/>
+          <w:color w:val="000000" w:themeColor="text1"/>
+        </w:rPr>
+        <w:t xml:space="preserve">그렇다고 </w:t>
+      </w:r>
+      <w:r>
+        <w:rPr>
+          <w:color w:val="000000" w:themeColor="text1"/>
+        </w:rPr>
+        <w:t>Off-policy TD</w:t>
+      </w:r>
+      <w:r>
+        <w:rPr>
+          <w:rFonts w:hint="eastAsia"/>
+          <w:color w:val="000000" w:themeColor="text1"/>
+        </w:rPr>
+        <w:t xml:space="preserve">역시 </w:t>
+      </w:r>
+      <w:r>
+        <w:rPr>
+          <w:color w:val="000000" w:themeColor="text1"/>
+        </w:rPr>
+        <w:t>TD</w:t>
+      </w:r>
+      <w:r>
+        <w:rPr>
+          <w:rFonts w:hint="eastAsia"/>
+          <w:color w:val="000000" w:themeColor="text1"/>
+        </w:rPr>
+        <w:t xml:space="preserve">에 비해 </w:t>
+      </w:r>
+      <w:r>
+        <w:rPr>
+          <w:color w:val="000000" w:themeColor="text1"/>
+        </w:rPr>
+        <w:t>variance</w:t>
+      </w:r>
+      <w:r>
+        <w:rPr>
+          <w:rFonts w:hint="eastAsia"/>
+          <w:color w:val="000000" w:themeColor="text1"/>
+        </w:rPr>
+        <w:t>가 높다는 단점이 있다.</w:t>
+      </w:r>
+      <w:r>
+        <w:rPr>
+          <w:color w:val="000000" w:themeColor="text1"/>
+        </w:rPr>
+        <w:t xml:space="preserve"> </w:t>
+      </w:r>
+      <w:r>
+        <w:rPr>
+          <w:rFonts w:hint="eastAsia"/>
+          <w:color w:val="000000" w:themeColor="text1"/>
+        </w:rPr>
+        <w:t>o</w:t>
+      </w:r>
+      <w:r>
+        <w:rPr>
+          <w:color w:val="000000" w:themeColor="text1"/>
+        </w:rPr>
+        <w:t>ff policy</w:t>
+      </w:r>
+      <w:r>
+        <w:rPr>
+          <w:rFonts w:hint="eastAsia"/>
+          <w:color w:val="000000" w:themeColor="text1"/>
+        </w:rPr>
+        <w:t xml:space="preserve">를 사용할 때 </w:t>
+      </w:r>
+      <w:r>
+        <w:rPr>
+          <w:b/>
+          <w:bCs/>
+          <w:color w:val="000000" w:themeColor="text1"/>
+        </w:rPr>
+        <w:t>importance sampling</w:t>
+      </w:r>
+      <w:r>
+        <w:rPr>
+          <w:rFonts w:hint="eastAsia"/>
+          <w:b/>
+          <w:bCs/>
+          <w:color w:val="000000" w:themeColor="text1"/>
+        </w:rPr>
+        <w:t>을 사용하는 것은 별로 좋은 방법이 아니라고 여겨진다</w:t>
+      </w:r>
+      <w:r>
+        <w:rPr>
+          <w:rFonts w:hint="eastAsia"/>
+          <w:color w:val="000000" w:themeColor="text1"/>
+        </w:rPr>
+        <w:t>.</w:t>
+      </w:r>
+      <w:r>
+        <w:rPr>
+          <w:color w:val="000000" w:themeColor="text1"/>
+        </w:rPr>
+        <w:t xml:space="preserve"> </w:t>
+      </w:r>
+      <w:r>
+        <w:rPr>
+          <w:rFonts w:hint="eastAsia"/>
+          <w:color w:val="000000" w:themeColor="text1"/>
+        </w:rPr>
+        <w:t>여기서 나오게 되는 방법이 바로</w:t>
+      </w:r>
+      <w:r>
+        <w:rPr>
+          <w:color w:val="000000" w:themeColor="text1"/>
+        </w:rPr>
+        <w:t>…</w:t>
+      </w:r>
+    </w:p>
+    <w:p>
+      <w:pPr>
+        <w:rPr>
+          <w:color w:val="000000" w:themeColor="text1"/>
+        </w:rPr>
+      </w:pPr>
+    </w:p>
+    <w:p>
+      <w:pPr>
+        <w:rPr>
+          <w:color w:val="000000" w:themeColor="text1"/>
+        </w:rPr>
+      </w:pPr>
+      <w:r>
+        <w:rPr>
+          <w:rFonts w:hint="eastAsia"/>
+          <w:color w:val="000000" w:themeColor="text1"/>
+        </w:rPr>
+        <w:t>Q</w:t>
+      </w:r>
+      <w:r>
+        <w:rPr>
+          <w:color w:val="000000" w:themeColor="text1"/>
+        </w:rPr>
+        <w:t xml:space="preserve"> learning</w:t>
+      </w:r>
+      <w:r>
+        <w:rPr>
+          <w:rFonts w:hint="eastAsia"/>
+          <w:color w:val="000000" w:themeColor="text1"/>
+        </w:rPr>
+        <w:t>.</w:t>
+      </w:r>
+      <w:r>
+        <w:rPr>
+          <w:color w:val="000000" w:themeColor="text1"/>
+        </w:rPr>
+        <w:t xml:space="preserve"> action-value </w:t>
+      </w:r>
+      <w:r>
+        <w:rPr>
+          <w:rFonts w:hint="eastAsia"/>
+          <w:color w:val="000000" w:themeColor="text1"/>
+        </w:rPr>
+        <w:t>Q</w:t>
+      </w:r>
+      <w:r>
+        <w:rPr>
+          <w:color w:val="000000" w:themeColor="text1"/>
+        </w:rPr>
+        <w:t>(</w:t>
+      </w:r>
+      <w:proofErr w:type="spellStart"/>
+      <w:proofErr w:type="gramStart"/>
+      <w:r>
+        <w:rPr>
+          <w:color w:val="000000" w:themeColor="text1"/>
+        </w:rPr>
+        <w:t>s,a</w:t>
+      </w:r>
+      <w:proofErr w:type="spellEnd"/>
+      <w:proofErr w:type="gramEnd"/>
+      <w:r>
+        <w:rPr>
+          <w:color w:val="000000" w:themeColor="text1"/>
+        </w:rPr>
+        <w:t>)</w:t>
+      </w:r>
+      <w:proofErr w:type="spellStart"/>
+      <w:r>
+        <w:rPr>
+          <w:rFonts w:hint="eastAsia"/>
+          <w:color w:val="000000" w:themeColor="text1"/>
+        </w:rPr>
+        <w:t>를</w:t>
+      </w:r>
+      <w:proofErr w:type="spellEnd"/>
+      <w:r>
+        <w:rPr>
+          <w:rFonts w:hint="eastAsia"/>
+          <w:color w:val="000000" w:themeColor="text1"/>
+        </w:rPr>
+        <w:t xml:space="preserve"> 이용하는 </w:t>
+      </w:r>
+      <w:r>
+        <w:rPr>
+          <w:color w:val="000000" w:themeColor="text1"/>
+        </w:rPr>
+        <w:t xml:space="preserve">off-policy </w:t>
+      </w:r>
+      <w:r>
+        <w:rPr>
+          <w:rFonts w:hint="eastAsia"/>
+          <w:color w:val="000000" w:themeColor="text1"/>
+        </w:rPr>
+        <w:t>방법.</w:t>
+      </w:r>
+      <w:r>
+        <w:rPr>
+          <w:color w:val="000000" w:themeColor="text1"/>
+        </w:rPr>
+        <w:t xml:space="preserve"> </w:t>
+      </w:r>
+      <w:r>
+        <w:rPr>
+          <w:rFonts w:hint="eastAsia"/>
+          <w:color w:val="000000" w:themeColor="text1"/>
+        </w:rPr>
+        <w:t>b</w:t>
+      </w:r>
+      <w:r>
+        <w:rPr>
+          <w:color w:val="000000" w:themeColor="text1"/>
+        </w:rPr>
+        <w:t>ehavior policy</w:t>
+      </w:r>
+      <w:r>
+        <w:rPr>
+          <w:rFonts w:hint="eastAsia"/>
+          <w:color w:val="000000" w:themeColor="text1"/>
+        </w:rPr>
+        <w:t xml:space="preserve">와는 다른 </w:t>
+      </w:r>
+      <w:r>
+        <w:rPr>
+          <w:color w:val="000000" w:themeColor="text1"/>
+        </w:rPr>
+        <w:t>policy</w:t>
+      </w:r>
+      <w:r>
+        <w:rPr>
+          <w:rFonts w:hint="eastAsia"/>
+          <w:color w:val="000000" w:themeColor="text1"/>
+        </w:rPr>
+        <w:t>를 a</w:t>
+      </w:r>
+      <w:r>
+        <w:rPr>
+          <w:color w:val="000000" w:themeColor="text1"/>
+        </w:rPr>
+        <w:t xml:space="preserve">ction </w:t>
+      </w:r>
+      <w:r>
+        <w:rPr>
+          <w:rFonts w:hint="eastAsia"/>
+          <w:color w:val="000000" w:themeColor="text1"/>
+        </w:rPr>
+        <w:t xml:space="preserve">선택에 사용하면 </w:t>
+      </w:r>
+      <w:r>
+        <w:rPr>
+          <w:color w:val="000000" w:themeColor="text1"/>
+        </w:rPr>
+        <w:t>importance sampling</w:t>
+      </w:r>
+      <w:r>
+        <w:rPr>
+          <w:rFonts w:hint="eastAsia"/>
+          <w:color w:val="000000" w:themeColor="text1"/>
+        </w:rPr>
+        <w:t>을 할 필요가 없다고 한다</w:t>
+      </w:r>
+      <w:r>
+        <w:rPr>
+          <w:color w:val="000000" w:themeColor="text1"/>
+        </w:rPr>
+        <w:t xml:space="preserve">. </w:t>
+      </w:r>
+      <w:r>
+        <w:rPr>
+          <w:rFonts w:hint="eastAsia"/>
+          <w:color w:val="000000" w:themeColor="text1"/>
+        </w:rPr>
+        <w:t>왜?</w:t>
+      </w:r>
+      <w:r>
+        <w:rPr>
+          <w:color w:val="000000" w:themeColor="text1"/>
+        </w:rPr>
+        <w:t xml:space="preserve"> </w:t>
+      </w:r>
+      <w:r>
+        <w:rPr>
+          <w:rFonts w:hint="eastAsia"/>
+          <w:color w:val="000000" w:themeColor="text1"/>
+        </w:rPr>
+        <w:t xml:space="preserve">모르겠다. 움직이는 </w:t>
+      </w:r>
+      <w:r>
+        <w:rPr>
+          <w:color w:val="000000" w:themeColor="text1"/>
+        </w:rPr>
+        <w:t>policy</w:t>
+      </w:r>
+      <w:r>
+        <w:rPr>
+          <w:rFonts w:hint="eastAsia"/>
+          <w:color w:val="000000" w:themeColor="text1"/>
+        </w:rPr>
+        <w:t xml:space="preserve">와 학습하는 </w:t>
+      </w:r>
+      <w:r>
+        <w:rPr>
+          <w:color w:val="000000" w:themeColor="text1"/>
+        </w:rPr>
+        <w:t>policy</w:t>
+      </w:r>
+      <w:r>
+        <w:rPr>
+          <w:rFonts w:hint="eastAsia"/>
+          <w:color w:val="000000" w:themeColor="text1"/>
+        </w:rPr>
+        <w:t xml:space="preserve">를 따로 </w:t>
+      </w:r>
+      <w:proofErr w:type="spellStart"/>
+      <w:r>
+        <w:rPr>
+          <w:rFonts w:hint="eastAsia"/>
+          <w:color w:val="000000" w:themeColor="text1"/>
+        </w:rPr>
+        <w:t>나눈게</w:t>
+      </w:r>
+      <w:proofErr w:type="spellEnd"/>
+      <w:r>
+        <w:rPr>
+          <w:rFonts w:hint="eastAsia"/>
+          <w:color w:val="000000" w:themeColor="text1"/>
+        </w:rPr>
+        <w:t xml:space="preserve"> </w:t>
+      </w:r>
+      <w:r>
+        <w:rPr>
+          <w:color w:val="000000" w:themeColor="text1"/>
+        </w:rPr>
+        <w:t>off-policy</w:t>
+      </w:r>
+      <w:r>
+        <w:rPr>
+          <w:rFonts w:hint="eastAsia"/>
+          <w:color w:val="000000" w:themeColor="text1"/>
+        </w:rPr>
+        <w:t>방법이라며?</w:t>
+      </w:r>
+      <w:r>
+        <w:rPr>
+          <w:color w:val="000000" w:themeColor="text1"/>
+        </w:rPr>
+        <w:t xml:space="preserve"> </w:t>
+      </w:r>
+      <w:r>
+        <w:rPr>
+          <w:rFonts w:hint="eastAsia"/>
+          <w:color w:val="000000" w:themeColor="text1"/>
+        </w:rPr>
+        <w:t>무슨 차이야?</w:t>
+      </w:r>
+    </w:p>
+    <w:p>
+      <w:pPr>
+        <w:rPr>
+          <w:color w:val="000000" w:themeColor="text1"/>
+        </w:rPr>
+      </w:pPr>
+      <w:r>
+        <w:rPr>
+          <w:rFonts w:hint="eastAsia"/>
+          <w:color w:val="000000" w:themeColor="text1"/>
+        </w:rPr>
+        <w:t>아무튼,</w:t>
+      </w:r>
+      <w:r>
+        <w:rPr>
+          <w:color w:val="000000" w:themeColor="text1"/>
+        </w:rPr>
+        <w:t xml:space="preserve"> </w:t>
+      </w:r>
+      <w:r>
+        <w:rPr>
+          <w:rFonts w:hint="eastAsia"/>
+          <w:color w:val="000000" w:themeColor="text1"/>
+        </w:rPr>
+        <w:t xml:space="preserve">우리가 </w:t>
+      </w:r>
+      <w:r>
+        <w:rPr>
+          <w:color w:val="000000" w:themeColor="text1"/>
+        </w:rPr>
+        <w:t xml:space="preserve">Q </w:t>
+      </w:r>
+      <w:r>
+        <w:rPr>
+          <w:rFonts w:hint="eastAsia"/>
+          <w:color w:val="000000" w:themeColor="text1"/>
+        </w:rPr>
+        <w:t>l</w:t>
+      </w:r>
+      <w:r>
+        <w:rPr>
+          <w:color w:val="000000" w:themeColor="text1"/>
+        </w:rPr>
+        <w:t xml:space="preserve">earning </w:t>
+      </w:r>
+      <w:r>
+        <w:rPr>
+          <w:rFonts w:hint="eastAsia"/>
+          <w:color w:val="000000" w:themeColor="text1"/>
+        </w:rPr>
+        <w:t xml:space="preserve">할 때 선택 </w:t>
+      </w:r>
+      <w:r>
+        <w:rPr>
+          <w:color w:val="000000" w:themeColor="text1"/>
+        </w:rPr>
+        <w:t>policy</w:t>
+      </w:r>
+      <w:r>
+        <w:rPr>
+          <w:rFonts w:hint="eastAsia"/>
+          <w:color w:val="000000" w:themeColor="text1"/>
+        </w:rPr>
+        <w:t>는 e</w:t>
+      </w:r>
+      <w:r>
+        <w:rPr>
+          <w:color w:val="000000" w:themeColor="text1"/>
+        </w:rPr>
+        <w:t>-greedy</w:t>
+      </w:r>
+      <w:r>
+        <w:rPr>
+          <w:rFonts w:hint="eastAsia"/>
+          <w:color w:val="000000" w:themeColor="text1"/>
+        </w:rPr>
+        <w:t>를 사용하고,</w:t>
+      </w:r>
+      <w:r>
+        <w:rPr>
+          <w:color w:val="000000" w:themeColor="text1"/>
+        </w:rPr>
+        <w:t xml:space="preserve"> </w:t>
+      </w:r>
+      <w:r>
+        <w:rPr>
+          <w:rFonts w:hint="eastAsia"/>
+          <w:color w:val="000000" w:themeColor="text1"/>
+        </w:rPr>
+        <w:t>t</w:t>
+      </w:r>
+      <w:r>
+        <w:rPr>
+          <w:color w:val="000000" w:themeColor="text1"/>
+        </w:rPr>
+        <w:t>arget policy(</w:t>
+      </w:r>
+      <w:r>
+        <w:rPr>
+          <w:rFonts w:hint="eastAsia"/>
+          <w:color w:val="000000" w:themeColor="text1"/>
+        </w:rPr>
+        <w:t>실제로 우리가 염두에 두는</w:t>
+      </w:r>
+      <w:r>
+        <w:rPr>
+          <w:color w:val="000000" w:themeColor="text1"/>
+        </w:rPr>
+        <w:t xml:space="preserve"> </w:t>
+      </w:r>
+      <w:r>
+        <w:rPr>
+          <w:rFonts w:hint="eastAsia"/>
+          <w:color w:val="000000" w:themeColor="text1"/>
+        </w:rPr>
+        <w:t>p</w:t>
+      </w:r>
+      <w:r>
+        <w:rPr>
+          <w:color w:val="000000" w:themeColor="text1"/>
+        </w:rPr>
+        <w:t>olicy?)</w:t>
+      </w:r>
+      <w:r>
+        <w:rPr>
+          <w:rFonts w:hint="eastAsia"/>
+          <w:color w:val="000000" w:themeColor="text1"/>
+        </w:rPr>
+        <w:t>는 g</w:t>
+      </w:r>
+      <w:r>
+        <w:rPr>
+          <w:color w:val="000000" w:themeColor="text1"/>
+        </w:rPr>
+        <w:t>reedy</w:t>
+      </w:r>
+      <w:r>
+        <w:rPr>
+          <w:rFonts w:hint="eastAsia"/>
+          <w:color w:val="000000" w:themeColor="text1"/>
+        </w:rPr>
+        <w:t>인 것이 위의 예시라고 한다.</w:t>
+      </w:r>
+    </w:p>
+    <w:p>
+      <w:pPr>
+        <w:rPr>
+          <w:color w:val="000000" w:themeColor="text1"/>
+        </w:rPr>
+      </w:pPr>
+      <w:r>
+        <w:rPr>
+          <w:noProof/>
+        </w:rPr>
+        <w:drawing>
+          <wp:inline distT="0" distB="0" distL="0" distR="0" wp14:anchorId="65237EC9" wp14:editId="18F4CFF0">
+            <wp:extent cx="5219700" cy="680654"/>
+            <wp:effectExtent l="0" t="0" r="0" b="5715"/>
+            <wp:docPr id="13" name="그림 13"/>
+            <wp:cNvGraphicFramePr>
+              <a:graphicFrameLocks xmlns:a="http://schemas.openxmlformats.org/drawingml/2006/main" noChangeAspect="1"/>
+            </wp:cNvGraphicFramePr>
+            <a:graphic xmlns:a="http://schemas.openxmlformats.org/drawingml/2006/main">
+              <a:graphicData uri="http://schemas.openxmlformats.org/drawingml/2006/picture">
+                <pic:pic xmlns:pic="http://schemas.openxmlformats.org/drawingml/2006/picture">
+                  <pic:nvPicPr>
+                    <pic:cNvPr id="1" name=""/>
+                    <pic:cNvPicPr/>
+                  </pic:nvPicPr>
+                  <pic:blipFill>
+                    <a:blip r:embed="rId20"/>
+                    <a:stretch>
+                      <a:fillRect/>
+                    </a:stretch>
+                  </pic:blipFill>
+                  <pic:spPr>
+                    <a:xfrm>
+                      <a:off x="0" y="0"/>
+                      <a:ext cx="5625151" cy="733525"/>
+                    </a:xfrm>
+                    <a:prstGeom prst="rect">
+                      <a:avLst/>
+                    </a:prstGeom>
+                  </pic:spPr>
+                </pic:pic>
+              </a:graphicData>
+            </a:graphic>
+          </wp:inline>
+        </w:drawing>
+      </w:r>
+    </w:p>
+    <w:p>
+      <w:pPr>
+        <w:rPr>
+          <w:rFonts w:hint="eastAsia"/>
+          <w:color w:val="000000" w:themeColor="text1"/>
+        </w:rPr>
+      </w:pPr>
+      <w:r>
+        <w:rPr>
+          <w:rFonts w:hint="eastAsia"/>
+          <w:color w:val="000000" w:themeColor="text1"/>
+        </w:rPr>
+        <w:t>완전 익숙한 식이 되었다</w:t>
+      </w:r>
+      <w:r>
+        <w:rPr>
+          <w:color w:val="000000" w:themeColor="text1"/>
+        </w:rPr>
+        <w:t>!</w:t>
+      </w:r>
+    </w:p>
+    <w:p>
+      <w:pPr>
+        <w:rPr>
+          <w:color w:val="000000" w:themeColor="text1"/>
+        </w:rPr>
+      </w:pPr>
+      <w:r>
+        <w:rPr>
+          <w:noProof/>
+        </w:rPr>
+        <w:drawing>
+          <wp:inline distT="0" distB="0" distL="0" distR="0" wp14:anchorId="0E7106DD" wp14:editId="2120F86C">
+            <wp:extent cx="4229100" cy="1676400"/>
+            <wp:effectExtent l="0" t="0" r="0" b="0"/>
+            <wp:docPr id="14" name="그림 14"/>
+            <wp:cNvGraphicFramePr>
+              <a:graphicFrameLocks xmlns:a="http://schemas.openxmlformats.org/drawingml/2006/main" noChangeAspect="1"/>
+            </wp:cNvGraphicFramePr>
+            <a:graphic xmlns:a="http://schemas.openxmlformats.org/drawingml/2006/main">
+              <a:graphicData uri="http://schemas.openxmlformats.org/drawingml/2006/picture">
+                <pic:pic xmlns:pic="http://schemas.openxmlformats.org/drawingml/2006/picture">
+                  <pic:nvPicPr>
+                    <pic:cNvPr id="1" name=""/>
+                    <pic:cNvPicPr/>
+                  </pic:nvPicPr>
+                  <pic:blipFill>
+                    <a:blip r:embed="rId21"/>
+                    <a:stretch>
+                      <a:fillRect/>
+                    </a:stretch>
+                  </pic:blipFill>
+                  <pic:spPr>
+                    <a:xfrm>
+                      <a:off x="0" y="0"/>
+                      <a:ext cx="4229100" cy="1676400"/>
+                    </a:xfrm>
+                    <a:prstGeom prst="rect">
+                      <a:avLst/>
+                    </a:prstGeom>
+                  </pic:spPr>
+                </pic:pic>
+              </a:graphicData>
+            </a:graphic>
+          </wp:inline>
+        </w:drawing>
+      </w:r>
+    </w:p>
+    <w:p>
+      <w:pPr>
+        <w:rPr>
+          <w:color w:val="000000" w:themeColor="text1"/>
+        </w:rPr>
+      </w:pPr>
+      <w:proofErr w:type="spellStart"/>
+      <w:r>
+        <w:rPr>
+          <w:rFonts w:hint="eastAsia"/>
+          <w:color w:val="000000" w:themeColor="text1"/>
+        </w:rPr>
+        <w:t>S</w:t>
+      </w:r>
+      <w:r>
+        <w:rPr>
+          <w:color w:val="000000" w:themeColor="text1"/>
+        </w:rPr>
+        <w:t>arsa</w:t>
+      </w:r>
+      <w:proofErr w:type="spellEnd"/>
+      <w:r>
+        <w:rPr>
+          <w:rFonts w:hint="eastAsia"/>
+          <w:color w:val="000000" w:themeColor="text1"/>
+        </w:rPr>
+        <w:t xml:space="preserve">와 </w:t>
+      </w:r>
+      <w:r>
+        <w:rPr>
+          <w:color w:val="000000" w:themeColor="text1"/>
+        </w:rPr>
+        <w:t>Q learning</w:t>
+      </w:r>
+      <w:r>
+        <w:rPr>
+          <w:rFonts w:hint="eastAsia"/>
+          <w:color w:val="000000" w:themeColor="text1"/>
+        </w:rPr>
+        <w:t>의 차이점을 보여줄 수 있는 예시로 S</w:t>
+      </w:r>
+      <w:r>
+        <w:rPr>
+          <w:color w:val="000000" w:themeColor="text1"/>
+        </w:rPr>
+        <w:t>utton</w:t>
+      </w:r>
+      <w:r>
+        <w:rPr>
+          <w:rFonts w:hint="eastAsia"/>
+          <w:color w:val="000000" w:themeColor="text1"/>
+        </w:rPr>
+        <w:t xml:space="preserve">은 </w:t>
+      </w:r>
+      <w:r>
+        <w:rPr>
+          <w:color w:val="000000" w:themeColor="text1"/>
+        </w:rPr>
+        <w:t xml:space="preserve">cliff walking </w:t>
+      </w:r>
+      <w:r>
+        <w:rPr>
+          <w:rFonts w:hint="eastAsia"/>
+          <w:color w:val="000000" w:themeColor="text1"/>
+        </w:rPr>
+        <w:t>과제의 예시를 들었다고 한다.</w:t>
+      </w:r>
+      <w:r>
+        <w:rPr>
+          <w:color w:val="000000" w:themeColor="text1"/>
+        </w:rPr>
+        <w:t xml:space="preserve"> </w:t>
+      </w:r>
+      <w:r>
+        <w:rPr>
+          <w:rFonts w:hint="eastAsia"/>
+          <w:color w:val="000000" w:themeColor="text1"/>
+        </w:rPr>
+        <w:t xml:space="preserve">절벽에 떨어지면 </w:t>
+      </w:r>
+      <w:r>
+        <w:rPr>
+          <w:color w:val="000000" w:themeColor="text1"/>
+        </w:rPr>
+        <w:t>-100</w:t>
+      </w:r>
+      <w:r>
+        <w:rPr>
+          <w:rFonts w:hint="eastAsia"/>
+          <w:color w:val="000000" w:themeColor="text1"/>
+        </w:rPr>
+        <w:t xml:space="preserve">의 </w:t>
+      </w:r>
+      <w:r>
+        <w:rPr>
+          <w:color w:val="000000" w:themeColor="text1"/>
+        </w:rPr>
+        <w:t xml:space="preserve">reward, </w:t>
+      </w:r>
+      <w:r>
+        <w:rPr>
+          <w:rFonts w:hint="eastAsia"/>
+          <w:color w:val="000000" w:themeColor="text1"/>
+        </w:rPr>
+        <w:t xml:space="preserve">그 외의 움직임마다 </w:t>
+      </w:r>
+      <w:r>
+        <w:rPr>
+          <w:color w:val="000000" w:themeColor="text1"/>
+        </w:rPr>
+        <w:t xml:space="preserve">-1 </w:t>
+      </w:r>
+      <w:r>
+        <w:rPr>
+          <w:rFonts w:hint="eastAsia"/>
+          <w:color w:val="000000" w:themeColor="text1"/>
+        </w:rPr>
+        <w:t>r</w:t>
+      </w:r>
+      <w:r>
+        <w:rPr>
+          <w:color w:val="000000" w:themeColor="text1"/>
+        </w:rPr>
+        <w:t>eward</w:t>
+      </w:r>
+      <w:r>
+        <w:rPr>
+          <w:rFonts w:hint="eastAsia"/>
+          <w:color w:val="000000" w:themeColor="text1"/>
+        </w:rPr>
+        <w:t>를 받는 이 e</w:t>
+      </w:r>
+      <w:r>
+        <w:rPr>
+          <w:color w:val="000000" w:themeColor="text1"/>
+        </w:rPr>
+        <w:t>nvironment</w:t>
+      </w:r>
+      <w:r>
+        <w:rPr>
+          <w:rFonts w:hint="eastAsia"/>
+          <w:color w:val="000000" w:themeColor="text1"/>
+        </w:rPr>
+        <w:t>에서</w:t>
+      </w:r>
+      <w:r>
+        <w:rPr>
+          <w:color w:val="000000" w:themeColor="text1"/>
+        </w:rPr>
+        <w:t xml:space="preserve"> </w:t>
+      </w:r>
+      <w:proofErr w:type="spellStart"/>
+      <w:r>
+        <w:rPr>
+          <w:rFonts w:hint="eastAsia"/>
+          <w:color w:val="000000" w:themeColor="text1"/>
+        </w:rPr>
+        <w:t>S</w:t>
+      </w:r>
+      <w:r>
+        <w:rPr>
+          <w:color w:val="000000" w:themeColor="text1"/>
+        </w:rPr>
+        <w:t>ar</w:t>
+      </w:r>
+      <w:r>
+        <w:rPr>
+          <w:rFonts w:hint="eastAsia"/>
+          <w:color w:val="000000" w:themeColor="text1"/>
+        </w:rPr>
+        <w:t>s</w:t>
+      </w:r>
+      <w:r>
+        <w:rPr>
+          <w:color w:val="000000" w:themeColor="text1"/>
+        </w:rPr>
+        <w:t>a</w:t>
+      </w:r>
+      <w:proofErr w:type="spellEnd"/>
+      <w:r>
+        <w:rPr>
+          <w:rFonts w:hint="eastAsia"/>
+          <w:color w:val="000000" w:themeColor="text1"/>
+        </w:rPr>
+        <w:t xml:space="preserve">와 </w:t>
+      </w:r>
+      <w:r>
+        <w:rPr>
+          <w:color w:val="000000" w:themeColor="text1"/>
+        </w:rPr>
+        <w:t xml:space="preserve">Q learning </w:t>
+      </w:r>
+      <w:r>
+        <w:rPr>
+          <w:rFonts w:hint="eastAsia"/>
+          <w:color w:val="000000" w:themeColor="text1"/>
+        </w:rPr>
+        <w:t xml:space="preserve">모두 </w:t>
+      </w:r>
+      <w:r>
+        <w:rPr>
+          <w:color w:val="000000" w:themeColor="text1"/>
+        </w:rPr>
+        <w:t>e-greedy</w:t>
+      </w:r>
+      <w:r>
+        <w:rPr>
+          <w:rFonts w:hint="eastAsia"/>
+          <w:color w:val="000000" w:themeColor="text1"/>
+        </w:rPr>
+        <w:t>를 이용하기에 가끔 절벽으로 떨어지게 된다.</w:t>
+      </w:r>
+      <w:r>
+        <w:rPr>
+          <w:color w:val="000000" w:themeColor="text1"/>
+        </w:rPr>
+        <w:t xml:space="preserve"> </w:t>
+      </w:r>
+      <w:r>
+        <w:rPr>
+          <w:rFonts w:hint="eastAsia"/>
+          <w:color w:val="000000" w:themeColor="text1"/>
+        </w:rPr>
+        <w:t xml:space="preserve">하지만 </w:t>
+      </w:r>
+      <w:proofErr w:type="spellStart"/>
+      <w:r>
+        <w:rPr>
+          <w:rFonts w:hint="eastAsia"/>
+          <w:color w:val="000000" w:themeColor="text1"/>
+        </w:rPr>
+        <w:t>S</w:t>
+      </w:r>
+      <w:r>
+        <w:rPr>
+          <w:color w:val="000000" w:themeColor="text1"/>
+        </w:rPr>
+        <w:t>arsa</w:t>
+      </w:r>
+      <w:proofErr w:type="spellEnd"/>
+      <w:r>
+        <w:rPr>
+          <w:rFonts w:hint="eastAsia"/>
+          <w:color w:val="000000" w:themeColor="text1"/>
+        </w:rPr>
+        <w:t xml:space="preserve">의 경우는 절벽에 붙어있는 </w:t>
+      </w:r>
+      <w:r>
+        <w:rPr>
+          <w:color w:val="000000" w:themeColor="text1"/>
+        </w:rPr>
+        <w:t>state</w:t>
+      </w:r>
+      <w:r>
+        <w:rPr>
+          <w:rFonts w:hint="eastAsia"/>
+          <w:color w:val="000000" w:themeColor="text1"/>
+        </w:rPr>
+        <w:t xml:space="preserve">의 </w:t>
+      </w:r>
+      <w:r>
+        <w:rPr>
+          <w:color w:val="000000" w:themeColor="text1"/>
+        </w:rPr>
+        <w:t>value</w:t>
+      </w:r>
+      <w:r>
+        <w:rPr>
+          <w:rFonts w:hint="eastAsia"/>
+          <w:color w:val="000000" w:themeColor="text1"/>
+        </w:rPr>
+        <w:t>를 낮게 보게 되는 반면,</w:t>
+      </w:r>
+      <w:r>
+        <w:rPr>
+          <w:color w:val="000000" w:themeColor="text1"/>
+        </w:rPr>
+        <w:t xml:space="preserve"> </w:t>
+      </w:r>
+      <w:r>
+        <w:rPr>
+          <w:rFonts w:hint="eastAsia"/>
+          <w:color w:val="000000" w:themeColor="text1"/>
+        </w:rPr>
+        <w:t xml:space="preserve">Q의 경우는 </w:t>
+      </w:r>
+      <w:r>
+        <w:rPr>
+          <w:rFonts w:hint="eastAsia"/>
+          <w:color w:val="000000" w:themeColor="text1"/>
+        </w:rPr>
+        <w:t>여전히 가치를 높게 치게 된다.</w:t>
+      </w:r>
+      <w:r>
+        <w:rPr>
+          <w:color w:val="000000" w:themeColor="text1"/>
+        </w:rPr>
+        <w:t xml:space="preserve"> </w:t>
+      </w:r>
+      <w:r>
+        <w:rPr>
+          <w:rFonts w:hint="eastAsia"/>
+          <w:color w:val="000000" w:themeColor="text1"/>
+        </w:rPr>
+        <w:t xml:space="preserve">따라서 </w:t>
+      </w:r>
+      <w:r>
+        <w:rPr>
+          <w:color w:val="000000" w:themeColor="text1"/>
+        </w:rPr>
+        <w:t>optimal path</w:t>
+      </w:r>
+      <w:r>
+        <w:rPr>
+          <w:rFonts w:hint="eastAsia"/>
+          <w:color w:val="000000" w:themeColor="text1"/>
+        </w:rPr>
+        <w:t xml:space="preserve">로 가게 되는 확률이 </w:t>
+      </w:r>
+      <w:r>
+        <w:rPr>
+          <w:color w:val="000000" w:themeColor="text1"/>
+        </w:rPr>
+        <w:t xml:space="preserve">Q </w:t>
+      </w:r>
+      <w:r>
+        <w:rPr>
+          <w:rFonts w:hint="eastAsia"/>
+          <w:color w:val="000000" w:themeColor="text1"/>
+        </w:rPr>
+        <w:t>l</w:t>
+      </w:r>
+      <w:r>
+        <w:rPr>
+          <w:color w:val="000000" w:themeColor="text1"/>
+        </w:rPr>
+        <w:t>earning</w:t>
+      </w:r>
+      <w:r>
+        <w:rPr>
+          <w:rFonts w:hint="eastAsia"/>
+          <w:color w:val="000000" w:themeColor="text1"/>
+        </w:rPr>
+        <w:t>에서 더 높다고</w:t>
+      </w:r>
+      <w:r>
+        <w:rPr>
+          <w:color w:val="000000" w:themeColor="text1"/>
+        </w:rPr>
+        <w:t xml:space="preserve"> </w:t>
+      </w:r>
+      <w:r>
+        <w:rPr>
+          <w:rFonts w:hint="eastAsia"/>
+          <w:color w:val="000000" w:themeColor="text1"/>
+        </w:rPr>
+        <w:t xml:space="preserve">한다. 둘 다 </w:t>
+      </w:r>
+      <w:r>
+        <w:rPr>
+          <w:color w:val="000000" w:themeColor="text1"/>
+        </w:rPr>
+        <w:t xml:space="preserve">action value </w:t>
+      </w:r>
+      <w:r>
+        <w:rPr>
+          <w:rFonts w:hint="eastAsia"/>
+          <w:color w:val="000000" w:themeColor="text1"/>
+        </w:rPr>
+        <w:t xml:space="preserve">기반 방법인데 </w:t>
+      </w:r>
+      <w:proofErr w:type="spellStart"/>
+      <w:r>
+        <w:rPr>
+          <w:rFonts w:hint="eastAsia"/>
+          <w:color w:val="000000" w:themeColor="text1"/>
+        </w:rPr>
+        <w:t>왜일까</w:t>
+      </w:r>
+      <w:proofErr w:type="spellEnd"/>
+      <w:r>
+        <w:rPr>
+          <w:rFonts w:hint="eastAsia"/>
+          <w:color w:val="000000" w:themeColor="text1"/>
+        </w:rPr>
+        <w:t>?</w:t>
+      </w:r>
+    </w:p>
+    <w:p>
+      <w:pPr>
+        <w:rPr>
+          <w:color w:val="000000" w:themeColor="text1"/>
+        </w:rPr>
+      </w:pPr>
+      <w:r>
+        <w:rPr>
+          <w:noProof/>
         </w:rPr>
         <w:lastRenderedPageBreak/>
-        <w:t>Computation 은 action dimensionality 와 policy parameters 수에 비례합니다.</w:t>
-      </w:r>
-    </w:p>
-    <w:p>
-      <w:pPr>
-        <w:rPr>
-          <w:color w:val="000000" w:themeColor="text1"/>
-        </w:rPr>
-      </w:pPr>
-    </w:p>
-    <w:p>
-      <w:pPr>
-        <w:rPr>
-          <w:color w:val="000000" w:themeColor="text1"/>
-        </w:rPr>
-      </w:pPr>
-    </w:p>
-    <w:p>
-      <w:pPr>
-        <w:rPr>
-          <w:rFonts w:hint="eastAsia"/>
+        <w:drawing>
+          <wp:inline distT="0" distB="0" distL="0" distR="0" wp14:anchorId="1A4EA42B" wp14:editId="58F07840">
+            <wp:extent cx="5731510" cy="2206625"/>
+            <wp:effectExtent l="0" t="0" r="2540" b="3175"/>
+            <wp:docPr id="15" name="그림 15"/>
+            <wp:cNvGraphicFramePr>
+              <a:graphicFrameLocks xmlns:a="http://schemas.openxmlformats.org/drawingml/2006/main" noChangeAspect="1"/>
+            </wp:cNvGraphicFramePr>
+            <a:graphic xmlns:a="http://schemas.openxmlformats.org/drawingml/2006/main">
+              <a:graphicData uri="http://schemas.openxmlformats.org/drawingml/2006/picture">
+                <pic:pic xmlns:pic="http://schemas.openxmlformats.org/drawingml/2006/picture">
+                  <pic:nvPicPr>
+                    <pic:cNvPr id="1" name=""/>
+                    <pic:cNvPicPr/>
+                  </pic:nvPicPr>
+                  <pic:blipFill>
+                    <a:blip r:embed="rId22"/>
+                    <a:stretch>
+                      <a:fillRect/>
+                    </a:stretch>
+                  </pic:blipFill>
+                  <pic:spPr>
+                    <a:xfrm>
+                      <a:off x="0" y="0"/>
+                      <a:ext cx="5731510" cy="2206625"/>
+                    </a:xfrm>
+                    <a:prstGeom prst="rect">
+                      <a:avLst/>
+                    </a:prstGeom>
+                  </pic:spPr>
+                </pic:pic>
+              </a:graphicData>
+            </a:graphic>
+          </wp:inline>
+        </w:drawing>
+      </w:r>
+    </w:p>
+    <w:p>
+      <w:pPr>
+        <w:rPr>
+          <w:color w:val="000000" w:themeColor="text1"/>
+        </w:rPr>
+      </w:pPr>
+      <w:proofErr w:type="spellStart"/>
+      <w:r>
+        <w:rPr>
+          <w:rFonts w:hint="eastAsia"/>
+          <w:color w:val="000000" w:themeColor="text1"/>
+        </w:rPr>
+        <w:t>S</w:t>
+      </w:r>
+      <w:r>
+        <w:rPr>
+          <w:color w:val="000000" w:themeColor="text1"/>
+        </w:rPr>
+        <w:t>arsa</w:t>
+      </w:r>
+      <w:proofErr w:type="spellEnd"/>
+      <w:r>
+        <w:rPr>
+          <w:rFonts w:hint="eastAsia"/>
+          <w:color w:val="000000" w:themeColor="text1"/>
+        </w:rPr>
+        <w:t xml:space="preserve">의 </w:t>
+      </w:r>
+      <w:proofErr w:type="spellStart"/>
+      <w:r>
+        <w:rPr>
+          <w:color w:val="000000" w:themeColor="text1"/>
+        </w:rPr>
+        <w:t>sudo</w:t>
+      </w:r>
+      <w:proofErr w:type="spellEnd"/>
+      <w:r>
+        <w:rPr>
+          <w:color w:val="000000" w:themeColor="text1"/>
+        </w:rPr>
+        <w:t xml:space="preserve"> co</w:t>
+      </w:r>
+      <w:r>
+        <w:rPr>
+          <w:rFonts w:hint="eastAsia"/>
+          <w:color w:val="000000" w:themeColor="text1"/>
+        </w:rPr>
+        <w:t>d</w:t>
+      </w:r>
+      <w:r>
+        <w:rPr>
+          <w:color w:val="000000" w:themeColor="text1"/>
+        </w:rPr>
+        <w:t>e</w:t>
+      </w:r>
+      <w:r>
+        <w:rPr>
+          <w:rFonts w:hint="eastAsia"/>
+          <w:color w:val="000000" w:themeColor="text1"/>
+        </w:rPr>
+        <w:t>이다.</w:t>
+      </w:r>
+      <w:r>
+        <w:rPr>
+          <w:color w:val="000000" w:themeColor="text1"/>
+        </w:rPr>
+        <w:t xml:space="preserve"> </w:t>
+      </w:r>
+      <w:r>
+        <w:rPr>
+          <w:rFonts w:hint="eastAsia"/>
+          <w:color w:val="000000" w:themeColor="text1"/>
+        </w:rPr>
+        <w:t>잘 보면 같은</w:t>
+      </w:r>
+      <w:r>
+        <w:rPr>
+          <w:color w:val="000000" w:themeColor="text1"/>
+        </w:rPr>
+        <w:t xml:space="preserve"> policy </w:t>
+      </w:r>
+      <w:r>
+        <w:rPr>
+          <w:rFonts w:hint="eastAsia"/>
+          <w:color w:val="000000" w:themeColor="text1"/>
+        </w:rPr>
+        <w:t>d</w:t>
+      </w:r>
+      <w:r>
+        <w:rPr>
+          <w:color w:val="000000" w:themeColor="text1"/>
+        </w:rPr>
+        <w:t xml:space="preserve">erived from </w:t>
+      </w:r>
+      <w:r>
+        <w:rPr>
+          <w:rFonts w:hint="eastAsia"/>
+          <w:color w:val="000000" w:themeColor="text1"/>
+        </w:rPr>
+        <w:t xml:space="preserve">Q로 두 번 </w:t>
+      </w:r>
+      <w:r>
+        <w:rPr>
+          <w:color w:val="000000" w:themeColor="text1"/>
+        </w:rPr>
+        <w:t>action</w:t>
+      </w:r>
+      <w:r>
+        <w:rPr>
+          <w:rFonts w:hint="eastAsia"/>
+          <w:color w:val="000000" w:themeColor="text1"/>
+        </w:rPr>
+        <w:t>을 선택해 Q를 갱신하는 모습을 볼 수 있다.</w:t>
+      </w:r>
+      <w:r>
+        <w:rPr>
+          <w:color w:val="000000" w:themeColor="text1"/>
+        </w:rPr>
+        <w:t xml:space="preserve"> </w:t>
+      </w:r>
+      <w:r>
+        <w:rPr>
+          <w:rFonts w:hint="eastAsia"/>
+          <w:color w:val="000000" w:themeColor="text1"/>
+        </w:rPr>
+        <w:t xml:space="preserve">이러니 만약 </w:t>
+      </w:r>
+      <w:r>
+        <w:rPr>
+          <w:color w:val="000000" w:themeColor="text1"/>
+        </w:rPr>
+        <w:t>e-greedy</w:t>
+      </w:r>
+      <w:r>
+        <w:rPr>
+          <w:rFonts w:hint="eastAsia"/>
+          <w:color w:val="000000" w:themeColor="text1"/>
+        </w:rPr>
+        <w:t xml:space="preserve">를 사용하는 </w:t>
+      </w:r>
+      <w:r>
+        <w:rPr>
+          <w:color w:val="000000" w:themeColor="text1"/>
+        </w:rPr>
+        <w:t>policy</w:t>
+      </w:r>
+      <w:r>
+        <w:rPr>
+          <w:rFonts w:hint="eastAsia"/>
+          <w:color w:val="000000" w:themeColor="text1"/>
+        </w:rPr>
+        <w:t>에서 자칫 절벽으로 떨어지게 되면,</w:t>
+      </w:r>
+      <w:r>
+        <w:rPr>
+          <w:color w:val="000000" w:themeColor="text1"/>
+        </w:rPr>
+        <w:t xml:space="preserve"> </w:t>
+      </w:r>
+      <w:r>
+        <w:rPr>
+          <w:rFonts w:hint="eastAsia"/>
+          <w:color w:val="000000" w:themeColor="text1"/>
+        </w:rPr>
+        <w:t xml:space="preserve">그 이전 </w:t>
+      </w:r>
+      <w:r>
+        <w:rPr>
+          <w:color w:val="000000" w:themeColor="text1"/>
+        </w:rPr>
+        <w:t>action</w:t>
+      </w:r>
+      <w:r>
+        <w:rPr>
+          <w:rFonts w:hint="eastAsia"/>
+          <w:color w:val="000000" w:themeColor="text1"/>
+        </w:rPr>
+        <w:t xml:space="preserve">에 대한 </w:t>
+      </w:r>
+      <w:r>
+        <w:rPr>
+          <w:color w:val="000000" w:themeColor="text1"/>
+        </w:rPr>
+        <w:t>value</w:t>
+      </w:r>
+      <w:r>
+        <w:rPr>
+          <w:rFonts w:hint="eastAsia"/>
+          <w:color w:val="000000" w:themeColor="text1"/>
+        </w:rPr>
+        <w:t>가 큰 마이너스를 먹게 된다.</w:t>
+      </w:r>
+    </w:p>
+    <w:p>
+      <w:pPr>
+        <w:rPr>
+          <w:color w:val="000000" w:themeColor="text1"/>
+        </w:rPr>
+      </w:pPr>
+      <w:r>
+        <w:rPr>
+          <w:rFonts w:hint="eastAsia"/>
+          <w:color w:val="000000" w:themeColor="text1"/>
+        </w:rPr>
+        <w:t xml:space="preserve">하지만 </w:t>
+      </w:r>
+      <w:proofErr w:type="spellStart"/>
+      <w:r>
+        <w:rPr>
+          <w:rFonts w:hint="eastAsia"/>
+          <w:color w:val="000000" w:themeColor="text1"/>
+        </w:rPr>
+        <w:t>Q</w:t>
+      </w:r>
+      <w:r>
+        <w:rPr>
+          <w:color w:val="000000" w:themeColor="text1"/>
+        </w:rPr>
+        <w:t>learnin</w:t>
+      </w:r>
+      <w:r>
+        <w:rPr>
+          <w:rFonts w:hint="eastAsia"/>
+          <w:color w:val="000000" w:themeColor="text1"/>
+        </w:rPr>
+        <w:t>g</w:t>
+      </w:r>
+      <w:proofErr w:type="spellEnd"/>
+      <w:r>
+        <w:rPr>
+          <w:rFonts w:hint="eastAsia"/>
+          <w:color w:val="000000" w:themeColor="text1"/>
+        </w:rPr>
+        <w:t xml:space="preserve">에서는 </w:t>
+      </w:r>
+      <w:r>
+        <w:rPr>
+          <w:rFonts w:hint="eastAsia"/>
+          <w:color w:val="000000" w:themeColor="text1"/>
+        </w:rPr>
+        <w:t>학습</w:t>
+      </w:r>
+      <w:r>
+        <w:rPr>
+          <w:rFonts w:hint="eastAsia"/>
+          <w:color w:val="000000" w:themeColor="text1"/>
+        </w:rPr>
+        <w:t xml:space="preserve"> 시 사용하는 </w:t>
+      </w:r>
+      <w:r>
+        <w:rPr>
+          <w:color w:val="000000" w:themeColor="text1"/>
+        </w:rPr>
+        <w:t>algorithm</w:t>
+      </w:r>
+      <w:r>
+        <w:rPr>
+          <w:rFonts w:hint="eastAsia"/>
+          <w:color w:val="000000" w:themeColor="text1"/>
+        </w:rPr>
+        <w:t>으로 다른 것을 사용한다.</w:t>
+      </w:r>
+      <w:r>
+        <w:rPr>
+          <w:color w:val="000000" w:themeColor="text1"/>
+        </w:rPr>
+        <w:t xml:space="preserve"> greedy algorithm, </w:t>
+      </w:r>
+      <w:r>
+        <w:rPr>
+          <w:rFonts w:hint="eastAsia"/>
+          <w:color w:val="000000" w:themeColor="text1"/>
+        </w:rPr>
+        <w:t xml:space="preserve">즉 </w:t>
+      </w:r>
+      <w:proofErr w:type="gramStart"/>
+      <w:r>
+        <w:rPr>
+          <w:rFonts w:hint="eastAsia"/>
+          <w:color w:val="000000" w:themeColor="text1"/>
+        </w:rPr>
+        <w:t>a</w:t>
+      </w:r>
+      <w:r>
+        <w:rPr>
+          <w:color w:val="000000" w:themeColor="text1"/>
+        </w:rPr>
+        <w:t xml:space="preserve">rgmax </w:t>
+      </w:r>
+      <w:r>
+        <w:rPr>
+          <w:rFonts w:hint="eastAsia"/>
+          <w:color w:val="000000" w:themeColor="text1"/>
+        </w:rPr>
+        <w:t>이다</w:t>
+      </w:r>
+      <w:proofErr w:type="gramEnd"/>
+      <w:r>
+        <w:rPr>
+          <w:rFonts w:hint="eastAsia"/>
+          <w:color w:val="000000" w:themeColor="text1"/>
+        </w:rPr>
+        <w:t>.</w:t>
+      </w:r>
+      <w:r>
+        <w:rPr>
+          <w:color w:val="000000" w:themeColor="text1"/>
+        </w:rPr>
+        <w:t xml:space="preserve"> </w:t>
+      </w:r>
+      <w:r>
+        <w:rPr>
+          <w:rFonts w:hint="eastAsia"/>
+          <w:color w:val="000000" w:themeColor="text1"/>
+        </w:rPr>
+        <w:t>e</w:t>
+      </w:r>
+      <w:r>
+        <w:rPr>
+          <w:color w:val="000000" w:themeColor="text1"/>
+        </w:rPr>
+        <w:t>-greedy</w:t>
+      </w:r>
+      <w:r>
+        <w:rPr>
+          <w:rFonts w:hint="eastAsia"/>
+          <w:color w:val="000000" w:themeColor="text1"/>
+        </w:rPr>
+        <w:t>에 의해 절벽에 떨어진다고 하여도 학습에는 즉각적 영향을 주지 않는다.</w:t>
+      </w:r>
+      <w:r>
+        <w:rPr>
+          <w:color w:val="000000" w:themeColor="text1"/>
+        </w:rPr>
+        <w:t xml:space="preserve"> </w:t>
+      </w:r>
+      <w:proofErr w:type="spellStart"/>
+      <w:r>
+        <w:rPr>
+          <w:rFonts w:hint="eastAsia"/>
+          <w:color w:val="000000" w:themeColor="text1"/>
+        </w:rPr>
+        <w:t>왜냐</w:t>
+      </w:r>
+      <w:proofErr w:type="spellEnd"/>
+      <w:r>
+        <w:rPr>
+          <w:rFonts w:hint="eastAsia"/>
+          <w:color w:val="000000" w:themeColor="text1"/>
+        </w:rPr>
+        <w:t>?</w:t>
+      </w:r>
+      <w:r>
+        <w:rPr>
+          <w:color w:val="000000" w:themeColor="text1"/>
+        </w:rPr>
+        <w:t xml:space="preserve"> </w:t>
+      </w:r>
+      <w:r>
+        <w:rPr>
+          <w:rFonts w:hint="eastAsia"/>
+          <w:color w:val="000000" w:themeColor="text1"/>
+        </w:rPr>
+        <w:t>a</w:t>
+      </w:r>
+      <w:r>
+        <w:rPr>
+          <w:color w:val="000000" w:themeColor="text1"/>
+        </w:rPr>
+        <w:t>rgmax</w:t>
+      </w:r>
+      <w:r>
+        <w:rPr>
+          <w:rFonts w:hint="eastAsia"/>
+          <w:color w:val="000000" w:themeColor="text1"/>
+        </w:rPr>
+        <w:t>에는 영향이 없기 때문이다.</w:t>
+      </w:r>
+    </w:p>
+    <w:p>
+      <w:pPr>
+        <w:rPr>
+          <w:color w:val="000000" w:themeColor="text1"/>
+        </w:rPr>
+      </w:pPr>
+    </w:p>
+    <w:p>
+      <w:pPr>
+        <w:rPr>
+          <w:color w:val="000000" w:themeColor="text1"/>
+        </w:rPr>
+      </w:pPr>
+      <w:r>
+        <w:rPr>
+          <w:rFonts w:hint="eastAsia"/>
+          <w:color w:val="000000" w:themeColor="text1"/>
+        </w:rPr>
+        <w:t>Q</w:t>
+      </w:r>
+      <w:r>
+        <w:rPr>
+          <w:color w:val="000000" w:themeColor="text1"/>
+        </w:rPr>
+        <w:t>-learning</w:t>
+      </w:r>
+      <w:r>
+        <w:rPr>
+          <w:rFonts w:hint="eastAsia"/>
+          <w:color w:val="000000" w:themeColor="text1"/>
+        </w:rPr>
+        <w:t>이 등장한 이후로 이것은 강화학습의 주류가 되었다.</w:t>
+      </w:r>
+      <w:r>
+        <w:rPr>
+          <w:color w:val="000000" w:themeColor="text1"/>
+        </w:rPr>
+        <w:t xml:space="preserve"> </w:t>
+      </w:r>
+      <w:r>
+        <w:rPr>
+          <w:rFonts w:hint="eastAsia"/>
+          <w:color w:val="000000" w:themeColor="text1"/>
+        </w:rPr>
+        <w:t>좋은 성능을 지녔기 때문이다.</w:t>
+      </w:r>
+      <w:r>
+        <w:rPr>
+          <w:color w:val="000000" w:themeColor="text1"/>
+        </w:rPr>
+        <w:t xml:space="preserve"> </w:t>
+      </w:r>
+      <w:r>
+        <w:rPr>
+          <w:rFonts w:hint="eastAsia"/>
+          <w:color w:val="000000" w:themeColor="text1"/>
+        </w:rPr>
+        <w:t>이것으로 다 끝난 것일까?</w:t>
+      </w:r>
+      <w:r>
+        <w:rPr>
+          <w:color w:val="000000" w:themeColor="text1"/>
+        </w:rPr>
+        <w:t xml:space="preserve"> </w:t>
+      </w:r>
+      <w:r>
+        <w:rPr>
+          <w:rFonts w:hint="eastAsia"/>
+          <w:color w:val="000000" w:themeColor="text1"/>
+        </w:rPr>
+        <w:t xml:space="preserve">지금까지 우리가 본 방법은 </w:t>
+      </w:r>
+      <w:r>
+        <w:rPr>
+          <w:color w:val="000000" w:themeColor="text1"/>
+        </w:rPr>
+        <w:t xml:space="preserve">Tabular </w:t>
+      </w:r>
+      <w:r>
+        <w:rPr>
+          <w:rFonts w:hint="eastAsia"/>
+          <w:color w:val="000000" w:themeColor="text1"/>
+        </w:rPr>
+        <w:t>m</w:t>
+      </w:r>
+      <w:r>
+        <w:rPr>
+          <w:color w:val="000000" w:themeColor="text1"/>
+        </w:rPr>
+        <w:t xml:space="preserve">ethod, </w:t>
+      </w:r>
+      <w:r>
+        <w:rPr>
+          <w:rFonts w:hint="eastAsia"/>
+          <w:color w:val="000000" w:themeColor="text1"/>
+        </w:rPr>
+        <w:t>즉 s</w:t>
+      </w:r>
+      <w:r>
+        <w:rPr>
+          <w:color w:val="000000" w:themeColor="text1"/>
+        </w:rPr>
+        <w:t xml:space="preserve">tate action value </w:t>
+      </w:r>
+      <w:proofErr w:type="spellStart"/>
+      <w:r>
+        <w:rPr>
+          <w:color w:val="000000" w:themeColor="text1"/>
+        </w:rPr>
+        <w:t>funciton</w:t>
+      </w:r>
+      <w:proofErr w:type="spellEnd"/>
+      <w:r>
+        <w:rPr>
+          <w:rFonts w:hint="eastAsia"/>
+          <w:color w:val="000000" w:themeColor="text1"/>
+        </w:rPr>
+        <w:t xml:space="preserve">을 </w:t>
+      </w:r>
+      <w:r>
+        <w:rPr>
+          <w:color w:val="000000" w:themeColor="text1"/>
+        </w:rPr>
+        <w:t>table</w:t>
+      </w:r>
+      <w:r>
+        <w:rPr>
+          <w:rFonts w:hint="eastAsia"/>
+          <w:color w:val="000000" w:themeColor="text1"/>
+        </w:rPr>
+        <w:t>로 만들어 해결해온 것이었다.</w:t>
+      </w:r>
+      <w:r>
+        <w:rPr>
+          <w:color w:val="000000" w:themeColor="text1"/>
+        </w:rPr>
+        <w:t xml:space="preserve"> </w:t>
+      </w:r>
+      <w:r>
+        <w:rPr>
+          <w:rFonts w:hint="eastAsia"/>
+          <w:color w:val="000000" w:themeColor="text1"/>
+        </w:rPr>
+        <w:t>s</w:t>
+      </w:r>
+      <w:r>
+        <w:rPr>
+          <w:color w:val="000000" w:themeColor="text1"/>
+        </w:rPr>
+        <w:t>tate, action</w:t>
+      </w:r>
+      <w:r>
+        <w:rPr>
+          <w:rFonts w:hint="eastAsia"/>
+          <w:color w:val="000000" w:themeColor="text1"/>
+        </w:rPr>
+        <w:t xml:space="preserve">수가 늘어나면 늘어날수록 이 방법은 사용이 </w:t>
+      </w:r>
+      <w:proofErr w:type="spellStart"/>
+      <w:r>
+        <w:rPr>
+          <w:rFonts w:hint="eastAsia"/>
+          <w:color w:val="000000" w:themeColor="text1"/>
+        </w:rPr>
+        <w:t>불가능해진다</w:t>
+      </w:r>
+      <w:proofErr w:type="spellEnd"/>
+      <w:r>
+        <w:rPr>
+          <w:rFonts w:hint="eastAsia"/>
+          <w:color w:val="000000" w:themeColor="text1"/>
+        </w:rPr>
+        <w:t>.</w:t>
+      </w:r>
+      <w:r>
+        <w:rPr>
+          <w:color w:val="000000" w:themeColor="text1"/>
+        </w:rPr>
+        <w:t xml:space="preserve"> </w:t>
+      </w:r>
+      <w:r>
+        <w:rPr>
+          <w:rFonts w:hint="eastAsia"/>
+          <w:color w:val="000000" w:themeColor="text1"/>
+        </w:rPr>
+        <w:t>해결법이 있을까?</w:t>
+      </w:r>
+    </w:p>
+    <w:p>
+      <w:pPr>
+        <w:rPr>
+          <w:color w:val="000000" w:themeColor="text1"/>
+        </w:rPr>
+      </w:pPr>
+      <w:r>
+        <w:rPr>
+          <w:rFonts w:hint="eastAsia"/>
+          <w:color w:val="000000" w:themeColor="text1"/>
+        </w:rPr>
+        <w:t xml:space="preserve">바로 </w:t>
+      </w:r>
+      <w:r>
+        <w:rPr>
+          <w:color w:val="000000" w:themeColor="text1"/>
+        </w:rPr>
+        <w:t>value function</w:t>
+      </w:r>
+      <w:r>
+        <w:rPr>
+          <w:rFonts w:hint="eastAsia"/>
+          <w:color w:val="000000" w:themeColor="text1"/>
+        </w:rPr>
+        <w:t xml:space="preserve">을 테이블로 만들지 말고 </w:t>
+      </w:r>
+      <w:r>
+        <w:rPr>
+          <w:color w:val="000000" w:themeColor="text1"/>
+        </w:rPr>
+        <w:t>w</w:t>
+      </w:r>
+      <w:r>
+        <w:rPr>
+          <w:rFonts w:hint="eastAsia"/>
+          <w:color w:val="000000" w:themeColor="text1"/>
+        </w:rPr>
+        <w:t>를 이용한 함수화를 시키는 것이다.</w:t>
+      </w:r>
+    </w:p>
+    <w:p>
+      <w:pPr>
+        <w:rPr>
+          <w:color w:val="000000" w:themeColor="text1"/>
+        </w:rPr>
+      </w:pPr>
+      <w:r>
+        <w:rPr>
+          <w:color w:val="000000" w:themeColor="text1"/>
+        </w:rPr>
+        <w:t>…</w:t>
+      </w:r>
+      <w:r>
+        <w:rPr>
+          <w:rFonts w:hint="eastAsia"/>
+          <w:color w:val="000000" w:themeColor="text1"/>
+        </w:rPr>
+        <w:t>이후는 이미 배웠던D</w:t>
+      </w:r>
+      <w:r>
+        <w:rPr>
+          <w:color w:val="000000" w:themeColor="text1"/>
+        </w:rPr>
+        <w:t>QN</w:t>
+      </w:r>
+      <w:r>
+        <w:rPr>
+          <w:rFonts w:hint="eastAsia"/>
+          <w:color w:val="000000" w:themeColor="text1"/>
+        </w:rPr>
+        <w:t>내용</w:t>
+      </w:r>
+      <w:r>
+        <w:rPr>
+          <w:color w:val="000000" w:themeColor="text1"/>
+        </w:rPr>
+        <w:t>…</w:t>
+      </w:r>
+    </w:p>
+    <w:p>
+      <w:pPr>
+        <w:rPr>
+          <w:color w:val="000000" w:themeColor="text1"/>
+        </w:rPr>
+      </w:pPr>
+      <w:r>
+        <w:rPr>
+          <w:rFonts w:hint="eastAsia"/>
+          <w:color w:val="000000" w:themeColor="text1"/>
+        </w:rPr>
+        <w:t>P</w:t>
+      </w:r>
+      <w:r>
+        <w:rPr>
+          <w:color w:val="000000" w:themeColor="text1"/>
+        </w:rPr>
+        <w:t xml:space="preserve">olicy </w:t>
+      </w:r>
+      <w:proofErr w:type="gramStart"/>
+      <w:r>
+        <w:rPr>
+          <w:color w:val="000000" w:themeColor="text1"/>
+        </w:rPr>
+        <w:t>gradient :</w:t>
+      </w:r>
+      <w:proofErr w:type="gramEnd"/>
+      <w:r>
+        <w:rPr>
+          <w:color w:val="000000" w:themeColor="text1"/>
+        </w:rPr>
+        <w:t xml:space="preserve"> </w:t>
+      </w:r>
+      <w:r>
+        <w:rPr>
+          <w:rFonts w:hint="eastAsia"/>
+          <w:color w:val="000000" w:themeColor="text1"/>
+        </w:rPr>
+        <w:t xml:space="preserve">기존의 </w:t>
+      </w:r>
+      <w:r>
+        <w:rPr>
+          <w:color w:val="000000" w:themeColor="text1"/>
+        </w:rPr>
+        <w:t xml:space="preserve">value based </w:t>
+      </w:r>
+      <w:r>
+        <w:rPr>
+          <w:rFonts w:hint="eastAsia"/>
+          <w:color w:val="000000" w:themeColor="text1"/>
+        </w:rPr>
+        <w:t xml:space="preserve">한 </w:t>
+      </w:r>
+      <w:r>
+        <w:rPr>
+          <w:color w:val="000000" w:themeColor="text1"/>
+        </w:rPr>
+        <w:t>approach</w:t>
+      </w:r>
+      <w:r>
+        <w:rPr>
+          <w:rFonts w:hint="eastAsia"/>
+          <w:color w:val="000000" w:themeColor="text1"/>
+        </w:rPr>
+        <w:t xml:space="preserve">에서 벗어나 </w:t>
+      </w:r>
+      <w:r>
+        <w:rPr>
+          <w:color w:val="000000" w:themeColor="text1"/>
+        </w:rPr>
+        <w:t xml:space="preserve">policy </w:t>
+      </w:r>
+      <w:r>
+        <w:rPr>
+          <w:rFonts w:hint="eastAsia"/>
+          <w:color w:val="000000" w:themeColor="text1"/>
+        </w:rPr>
+        <w:t>그 자체의 학습에 기반한 방법.</w:t>
+      </w:r>
+    </w:p>
+    <w:p>
+      <w:pPr>
+        <w:rPr>
+          <w:color w:val="000000" w:themeColor="text1"/>
+        </w:rPr>
+      </w:pPr>
+      <w:r>
+        <w:rPr>
+          <w:rFonts w:hint="eastAsia"/>
+          <w:color w:val="000000" w:themeColor="text1"/>
+        </w:rPr>
+        <w:t>a</w:t>
+      </w:r>
+      <w:r>
+        <w:rPr>
+          <w:color w:val="000000" w:themeColor="text1"/>
+        </w:rPr>
+        <w:t>ctor-</w:t>
+      </w:r>
+      <w:proofErr w:type="gramStart"/>
+      <w:r>
+        <w:rPr>
+          <w:color w:val="000000" w:themeColor="text1"/>
+        </w:rPr>
+        <w:t>critic ?</w:t>
+      </w:r>
+      <w:proofErr w:type="gramEnd"/>
+    </w:p>
+    <w:p>
+      <w:pPr>
+        <w:rPr>
+          <w:color w:val="000000" w:themeColor="text1"/>
+        </w:rPr>
+      </w:pPr>
+      <w:r>
+        <w:rPr>
+          <w:color w:val="000000" w:themeColor="text1"/>
+        </w:rPr>
+        <w:t>critic</w:t>
+      </w:r>
+      <w:r>
+        <w:rPr>
+          <w:rFonts w:hint="eastAsia"/>
+          <w:color w:val="000000" w:themeColor="text1"/>
+        </w:rPr>
+        <w:t>은 a</w:t>
+      </w:r>
+      <w:r>
+        <w:rPr>
+          <w:color w:val="000000" w:themeColor="text1"/>
+        </w:rPr>
+        <w:t>ction-value function</w:t>
+      </w:r>
+      <w:r>
+        <w:rPr>
+          <w:rFonts w:hint="eastAsia"/>
+          <w:color w:val="000000" w:themeColor="text1"/>
+        </w:rPr>
+        <w:t xml:space="preserve"> p</w:t>
+      </w:r>
+      <w:r>
+        <w:rPr>
+          <w:color w:val="000000" w:themeColor="text1"/>
+        </w:rPr>
+        <w:t>arameter w</w:t>
+      </w:r>
+      <w:r>
+        <w:rPr>
+          <w:rFonts w:hint="eastAsia"/>
+          <w:color w:val="000000" w:themeColor="text1"/>
+        </w:rPr>
+        <w:t>를 업데이트하고</w:t>
+      </w:r>
+    </w:p>
+    <w:p>
+      <w:pPr>
+        <w:rPr>
+          <w:color w:val="000000" w:themeColor="text1"/>
+        </w:rPr>
+      </w:pPr>
+      <w:r>
+        <w:rPr>
+          <w:rFonts w:hint="eastAsia"/>
+          <w:color w:val="000000" w:themeColor="text1"/>
+        </w:rPr>
+        <w:t>a</w:t>
+      </w:r>
+      <w:r>
+        <w:rPr>
+          <w:color w:val="000000" w:themeColor="text1"/>
+        </w:rPr>
+        <w:t>ctor</w:t>
+      </w:r>
+      <w:r>
+        <w:rPr>
+          <w:rFonts w:hint="eastAsia"/>
+          <w:color w:val="000000" w:themeColor="text1"/>
+        </w:rPr>
+        <w:t>는 p</w:t>
+      </w:r>
+      <w:r>
+        <w:rPr>
+          <w:color w:val="000000" w:themeColor="text1"/>
+        </w:rPr>
+        <w:t>olicy function parameter theta</w:t>
+      </w:r>
+      <w:r>
+        <w:rPr>
+          <w:rFonts w:hint="eastAsia"/>
+          <w:color w:val="000000" w:themeColor="text1"/>
+        </w:rPr>
+        <w:t>를 업데이트 한다</w:t>
+      </w:r>
+      <w:r>
+        <w:rPr>
+          <w:color w:val="000000" w:themeColor="text1"/>
+        </w:rPr>
+        <w:t xml:space="preserve">, </w:t>
+      </w:r>
+      <w:r>
+        <w:rPr>
+          <w:rFonts w:hint="eastAsia"/>
+          <w:color w:val="000000" w:themeColor="text1"/>
+        </w:rPr>
+        <w:t>c</w:t>
+      </w:r>
+      <w:r>
+        <w:rPr>
+          <w:color w:val="000000" w:themeColor="text1"/>
+        </w:rPr>
+        <w:t>ritic</w:t>
+      </w:r>
+      <w:r>
+        <w:rPr>
+          <w:rFonts w:hint="eastAsia"/>
+          <w:color w:val="000000" w:themeColor="text1"/>
+        </w:rPr>
+        <w:t>이 제안하는 방법으로.</w:t>
+      </w:r>
+    </w:p>
+    <w:p>
+      <w:pPr>
+        <w:rPr>
+          <w:color w:val="000000" w:themeColor="text1"/>
+        </w:rPr>
+      </w:pPr>
+      <w:r>
+        <w:rPr>
+          <w:rFonts w:hint="eastAsia"/>
+          <w:color w:val="000000" w:themeColor="text1"/>
+        </w:rPr>
+        <w:t>b</w:t>
+      </w:r>
+      <w:r>
+        <w:rPr>
+          <w:color w:val="000000" w:themeColor="text1"/>
+        </w:rPr>
+        <w:t>ase line</w:t>
+      </w:r>
+      <w:r>
+        <w:rPr>
+          <w:rFonts w:hint="eastAsia"/>
+          <w:color w:val="000000" w:themeColor="text1"/>
+        </w:rPr>
+        <w:t xml:space="preserve">에 대해서도 나왔는데 잘 이해는 </w:t>
+      </w:r>
+      <w:proofErr w:type="gramStart"/>
+      <w:r>
+        <w:rPr>
+          <w:rFonts w:hint="eastAsia"/>
+          <w:color w:val="000000" w:themeColor="text1"/>
+        </w:rPr>
+        <w:t>안돼서</w:t>
+      </w:r>
+      <w:proofErr w:type="gramEnd"/>
+      <w:r>
+        <w:rPr>
+          <w:rFonts w:hint="eastAsia"/>
+          <w:color w:val="000000" w:themeColor="text1"/>
+        </w:rPr>
+        <w:t xml:space="preserve"> 넘어간다.</w:t>
+      </w:r>
+    </w:p>
+    <w:p>
+      <w:pPr>
+        <w:rPr>
+          <w:color w:val="000000" w:themeColor="text1"/>
+        </w:rPr>
+      </w:pPr>
+    </w:p>
+    <w:p>
+      <w:pPr>
+        <w:rPr>
+          <w:color w:val="000000" w:themeColor="text1"/>
+        </w:rPr>
+      </w:pPr>
+    </w:p>
+    <w:p>
+      <w:pPr>
+        <w:rPr>
+          <w:color w:val="000000" w:themeColor="text1"/>
+        </w:rPr>
+      </w:pPr>
+    </w:p>
+    <w:p>
+      <w:pPr>
+        <w:rPr>
           <w:color w:val="000000" w:themeColor="text1"/>
         </w:rPr>
       </w:pPr>
@@ -11403,10 +14875,10 @@
     </w:lvl>
   </w:abstractNum>
   <w:abstractNum w:abstractNumId="1" w15:restartNumberingAfterBreak="0">
-    <w:nsid w:val="62F64FA8"/>
+    <w:nsid w:val="592C25E7"/>
     <w:multiLevelType w:val="hybridMultilevel"/>
-    <w:tmpl w:val="7B888DCC"/>
-    <w:lvl w:ilvl="0" w:tplc="277C0B80">
+    <w:tmpl w:val="252210EC"/>
+    <w:lvl w:ilvl="0" w:tplc="CA6C083C">
       <w:start w:val="1"/>
       <w:numFmt w:val="decimal"/>
       <w:lvlText w:val="%1."/>
@@ -11491,11 +14963,103 @@
       </w:pPr>
     </w:lvl>
   </w:abstractNum>
+  <w:abstractNum w:abstractNumId="2" w15:restartNumberingAfterBreak="0">
+    <w:nsid w:val="62F64FA8"/>
+    <w:multiLevelType w:val="hybridMultilevel"/>
+    <w:tmpl w:val="7B888DCC"/>
+    <w:lvl w:ilvl="0" w:tplc="277C0B80">
+      <w:start w:val="1"/>
+      <w:numFmt w:val="decimal"/>
+      <w:lvlText w:val="%1."/>
+      <w:lvlJc w:val="left"/>
+      <w:pPr>
+        <w:ind w:left="760" w:hanging="360"/>
+      </w:pPr>
+      <w:rPr>
+        <w:rFonts w:hint="default"/>
+      </w:rPr>
+    </w:lvl>
+    <w:lvl w:ilvl="1" w:tplc="04090019" w:tentative="1">
+      <w:start w:val="1"/>
+      <w:numFmt w:val="upperLetter"/>
+      <w:lvlText w:val="%2."/>
+      <w:lvlJc w:val="left"/>
+      <w:pPr>
+        <w:ind w:left="1200" w:hanging="400"/>
+      </w:pPr>
+    </w:lvl>
+    <w:lvl w:ilvl="2" w:tplc="0409001B" w:tentative="1">
+      <w:start w:val="1"/>
+      <w:numFmt w:val="lowerRoman"/>
+      <w:lvlText w:val="%3."/>
+      <w:lvlJc w:val="right"/>
+      <w:pPr>
+        <w:ind w:left="1600" w:hanging="400"/>
+      </w:pPr>
+    </w:lvl>
+    <w:lvl w:ilvl="3" w:tplc="0409000F" w:tentative="1">
+      <w:start w:val="1"/>
+      <w:numFmt w:val="decimal"/>
+      <w:lvlText w:val="%4."/>
+      <w:lvlJc w:val="left"/>
+      <w:pPr>
+        <w:ind w:left="2000" w:hanging="400"/>
+      </w:pPr>
+    </w:lvl>
+    <w:lvl w:ilvl="4" w:tplc="04090019" w:tentative="1">
+      <w:start w:val="1"/>
+      <w:numFmt w:val="upperLetter"/>
+      <w:lvlText w:val="%5."/>
+      <w:lvlJc w:val="left"/>
+      <w:pPr>
+        <w:ind w:left="2400" w:hanging="400"/>
+      </w:pPr>
+    </w:lvl>
+    <w:lvl w:ilvl="5" w:tplc="0409001B" w:tentative="1">
+      <w:start w:val="1"/>
+      <w:numFmt w:val="lowerRoman"/>
+      <w:lvlText w:val="%6."/>
+      <w:lvlJc w:val="right"/>
+      <w:pPr>
+        <w:ind w:left="2800" w:hanging="400"/>
+      </w:pPr>
+    </w:lvl>
+    <w:lvl w:ilvl="6" w:tplc="0409000F" w:tentative="1">
+      <w:start w:val="1"/>
+      <w:numFmt w:val="decimal"/>
+      <w:lvlText w:val="%7."/>
+      <w:lvlJc w:val="left"/>
+      <w:pPr>
+        <w:ind w:left="3200" w:hanging="400"/>
+      </w:pPr>
+    </w:lvl>
+    <w:lvl w:ilvl="7" w:tplc="04090019" w:tentative="1">
+      <w:start w:val="1"/>
+      <w:numFmt w:val="upperLetter"/>
+      <w:lvlText w:val="%8."/>
+      <w:lvlJc w:val="left"/>
+      <w:pPr>
+        <w:ind w:left="3600" w:hanging="400"/>
+      </w:pPr>
+    </w:lvl>
+    <w:lvl w:ilvl="8" w:tplc="0409001B" w:tentative="1">
+      <w:start w:val="1"/>
+      <w:numFmt w:val="lowerRoman"/>
+      <w:lvlText w:val="%9."/>
+      <w:lvlJc w:val="right"/>
+      <w:pPr>
+        <w:ind w:left="4000" w:hanging="400"/>
+      </w:pPr>
+    </w:lvl>
+  </w:abstractNum>
   <w:num w:numId="1">
-    <w:abstractNumId w:val="1"/>
+    <w:abstractNumId w:val="2"/>
   </w:num>
   <w:num w:numId="2">
     <w:abstractNumId w:val="0"/>
+  </w:num>
+  <w:num w:numId="3">
+    <w:abstractNumId w:val="1"/>
   </w:num>
 </w:numbering>
 </file>

</xml_diff>